<commit_message>
Curso Completado de HTML5 y CSS3 parte 1: Mi primera página web
</commit_message>
<xml_diff>
--- a/PRIMERA ETAPA/Principiante en Programación G5 - ONE/Crea tus primeras páginas web/1. Curso de HTML5 y CSS3 parte 1 Mi primera página web/Notas.docx
+++ b/PRIMERA ETAPA/Principiante en Programación G5 - ONE/Crea tus primeras páginas web/1. Curso de HTML5 y CSS3 parte 1 Mi primera página web/Notas.docx
@@ -22,6 +22,9 @@
     <w:p>
       <w:pPr>
         <w:pStyle w:val="Ttulo1"/>
+        <w:rPr>
+          <w:rFonts w:eastAsiaTheme="majorEastAsia"/>
+        </w:rPr>
       </w:pPr>
       <w:r>
         <w:rPr>
@@ -47,6 +50,255 @@
         <w:rPr>
           <w:rFonts w:eastAsiaTheme="majorEastAsia"/>
         </w:rPr>
+        <w:t>Definiendo texto:</w:t>
+      </w:r>
+    </w:p>
+    <w:p>
+      <w:proofErr w:type="spellStart"/>
+      <w:r>
+        <w:t>Html</w:t>
+      </w:r>
+      <w:proofErr w:type="spellEnd"/>
+      <w:r>
+        <w:t xml:space="preserve"> = Lenguaje de marcación de texto</w:t>
+      </w:r>
+    </w:p>
+    <w:p>
+      <w:r>
+        <w:t>Titulo = h#. 6 niveles.</w:t>
+      </w:r>
+    </w:p>
+    <w:p>
+      <w:proofErr w:type="spellStart"/>
+      <w:r>
+        <w:t>Parrafos</w:t>
+      </w:r>
+      <w:proofErr w:type="spellEnd"/>
+      <w:r>
+        <w:t xml:space="preserve"> = p</w:t>
+      </w:r>
+    </w:p>
+    <w:p>
+      <w:pPr>
+        <w:pStyle w:val="Ttulo1"/>
+        <w:rPr>
+          <w:rFonts w:eastAsiaTheme="majorEastAsia"/>
+        </w:rPr>
+      </w:pPr>
+      <w:r>
+        <w:rPr>
+          <w:rFonts w:eastAsiaTheme="majorEastAsia"/>
+        </w:rPr>
+        <w:t>Mejorando el texto:</w:t>
+      </w:r>
+    </w:p>
+    <w:p>
+      <w:r>
+        <w:t xml:space="preserve">Negrilla = </w:t>
+      </w:r>
+      <w:proofErr w:type="spellStart"/>
+      <w:r>
+        <w:t>Strong</w:t>
+      </w:r>
+      <w:proofErr w:type="spellEnd"/>
+    </w:p>
+    <w:p>
+      <w:r>
+        <w:t>destacar</w:t>
+      </w:r>
+      <w:r>
+        <w:t xml:space="preserve"> = em</w:t>
+      </w:r>
+    </w:p>
+    <w:p>
+      <w:pPr>
+        <w:pStyle w:val="Ttulo1"/>
+      </w:pPr>
+      <w:r>
+        <w:t>Lo que aprendimos:</w:t>
+      </w:r>
+    </w:p>
+    <w:p>
+      <w:pPr>
+        <w:pStyle w:val="Prrafodelista"/>
+        <w:numPr>
+          <w:ilvl w:val="0"/>
+          <w:numId w:val="16"/>
+        </w:numPr>
+        <w:rPr>
+          <w:lang w:eastAsia="es-CO"/>
+        </w:rPr>
+      </w:pPr>
+      <w:r>
+        <w:rPr>
+          <w:lang w:eastAsia="es-CO"/>
+        </w:rPr>
+        <w:t>Una introducción al HTML y sus etiquetas.</w:t>
+      </w:r>
+    </w:p>
+    <w:p>
+      <w:pPr>
+        <w:pStyle w:val="Prrafodelista"/>
+        <w:numPr>
+          <w:ilvl w:val="0"/>
+          <w:numId w:val="16"/>
+        </w:numPr>
+        <w:rPr>
+          <w:lang w:eastAsia="es-CO"/>
+        </w:rPr>
+      </w:pPr>
+      <w:r>
+        <w:rPr>
+          <w:lang w:eastAsia="es-CO"/>
+        </w:rPr>
+        <w:t>Cómo definir el título y los párrafos de un texto, utilizando las etiquetas </w:t>
+      </w:r>
+      <w:r>
+        <w:rPr>
+          <w:rFonts w:ascii="Courier New" w:hAnsi="Courier New" w:cs="Courier New"/>
+          <w:color w:val="FFFFFF"/>
+          <w:sz w:val="23"/>
+          <w:szCs w:val="23"/>
+          <w:shd w:val="clear" w:color="auto" w:fill="272822"/>
+          <w:lang w:eastAsia="es-CO"/>
+        </w:rPr>
+        <w:t>&lt;h1&gt;</w:t>
+      </w:r>
+      <w:r>
+        <w:rPr>
+          <w:lang w:eastAsia="es-CO"/>
+        </w:rPr>
+        <w:t> y </w:t>
+      </w:r>
+      <w:r>
+        <w:rPr>
+          <w:rFonts w:ascii="Courier New" w:hAnsi="Courier New" w:cs="Courier New"/>
+          <w:color w:val="FFFFFF"/>
+          <w:sz w:val="23"/>
+          <w:szCs w:val="23"/>
+          <w:shd w:val="clear" w:color="auto" w:fill="272822"/>
+          <w:lang w:eastAsia="es-CO"/>
+        </w:rPr>
+        <w:t>&lt;p&gt;</w:t>
+      </w:r>
+      <w:r>
+        <w:rPr>
+          <w:lang w:eastAsia="es-CO"/>
+        </w:rPr>
+        <w:t>, respectivamente.</w:t>
+      </w:r>
+    </w:p>
+    <w:p>
+      <w:pPr>
+        <w:pStyle w:val="Prrafodelista"/>
+        <w:numPr>
+          <w:ilvl w:val="0"/>
+          <w:numId w:val="16"/>
+        </w:numPr>
+        <w:rPr>
+          <w:lang w:eastAsia="es-CO"/>
+        </w:rPr>
+      </w:pPr>
+      <w:r>
+        <w:rPr>
+          <w:lang w:eastAsia="es-CO"/>
+        </w:rPr>
+        <w:t>Como dar destaque para algunas informaciones de texto, dejándolas en negrito, utilizando la etiqueta </w:t>
+      </w:r>
+      <w:r>
+        <w:rPr>
+          <w:rFonts w:ascii="Courier New" w:hAnsi="Courier New" w:cs="Courier New"/>
+          <w:color w:val="FFFFFF"/>
+          <w:sz w:val="23"/>
+          <w:szCs w:val="23"/>
+          <w:shd w:val="clear" w:color="auto" w:fill="272822"/>
+          <w:lang w:eastAsia="es-CO"/>
+        </w:rPr>
+        <w:t>&lt;</w:t>
+      </w:r>
+      <w:proofErr w:type="spellStart"/>
+      <w:r>
+        <w:rPr>
+          <w:rFonts w:ascii="Courier New" w:hAnsi="Courier New" w:cs="Courier New"/>
+          <w:color w:val="FFFFFF"/>
+          <w:sz w:val="23"/>
+          <w:szCs w:val="23"/>
+          <w:shd w:val="clear" w:color="auto" w:fill="272822"/>
+          <w:lang w:eastAsia="es-CO"/>
+        </w:rPr>
+        <w:t>strong</w:t>
+      </w:r>
+      <w:proofErr w:type="spellEnd"/>
+      <w:r>
+        <w:rPr>
+          <w:rFonts w:ascii="Courier New" w:hAnsi="Courier New" w:cs="Courier New"/>
+          <w:color w:val="FFFFFF"/>
+          <w:sz w:val="23"/>
+          <w:szCs w:val="23"/>
+          <w:shd w:val="clear" w:color="auto" w:fill="272822"/>
+          <w:lang w:eastAsia="es-CO"/>
+        </w:rPr>
+        <w:t>&gt;</w:t>
+      </w:r>
+      <w:r>
+        <w:rPr>
+          <w:lang w:eastAsia="es-CO"/>
+        </w:rPr>
+        <w:t>.</w:t>
+      </w:r>
+    </w:p>
+    <w:p>
+      <w:pPr>
+        <w:pStyle w:val="Prrafodelista"/>
+        <w:numPr>
+          <w:ilvl w:val="0"/>
+          <w:numId w:val="16"/>
+        </w:numPr>
+        <w:rPr>
+          <w:lang w:eastAsia="es-CO"/>
+        </w:rPr>
+      </w:pPr>
+      <w:r>
+        <w:rPr>
+          <w:lang w:eastAsia="es-CO"/>
+        </w:rPr>
+        <w:t>Como dar énfasis para algunas informaciones de texto, dejándolas en itálico, utilizando la etiqueta </w:t>
+      </w:r>
+      <w:r>
+        <w:rPr>
+          <w:rFonts w:ascii="Courier New" w:hAnsi="Courier New" w:cs="Courier New"/>
+          <w:color w:val="FFFFFF"/>
+          <w:sz w:val="23"/>
+          <w:szCs w:val="23"/>
+          <w:shd w:val="clear" w:color="auto" w:fill="272822"/>
+          <w:lang w:eastAsia="es-CO"/>
+        </w:rPr>
+        <w:t>&lt;em&gt;</w:t>
+      </w:r>
+      <w:r>
+        <w:rPr>
+          <w:lang w:eastAsia="es-CO"/>
+        </w:rPr>
+        <w:t>.</w:t>
+      </w:r>
+    </w:p>
+    <w:p>
+      <w:pPr>
+        <w:pStyle w:val="Ttulo1"/>
+      </w:pPr>
+    </w:p>
+    <w:p>
+      <w:pPr>
+        <w:pStyle w:val="Ttulo1"/>
+        <w:rPr>
+          <w:rFonts w:eastAsiaTheme="majorEastAsia"/>
+        </w:rPr>
+      </w:pPr>
+      <w:r>
+        <w:rPr>
+          <w:rFonts w:eastAsiaTheme="majorEastAsia"/>
+        </w:rPr>
+        <w:lastRenderedPageBreak/>
         <w:t xml:space="preserve">Clase 2: </w:t>
       </w:r>
       <w:r>
@@ -81,6 +333,394 @@
         <w:rPr>
           <w:rFonts w:eastAsiaTheme="majorEastAsia"/>
         </w:rPr>
+        <w:t>Estructura básica:</w:t>
+      </w:r>
+    </w:p>
+    <w:p>
+      <w:r>
+        <w:t xml:space="preserve">&lt;!DOCTYPE </w:t>
+      </w:r>
+      <w:proofErr w:type="spellStart"/>
+      <w:r>
+        <w:rPr>
+          <w:i/>
+          <w:iCs/>
+        </w:rPr>
+        <w:t>html</w:t>
+      </w:r>
+      <w:proofErr w:type="spellEnd"/>
+      <w:r>
+        <w:t>&gt;</w:t>
+      </w:r>
+      <w:r>
+        <w:t xml:space="preserve"> = declaramos la versión de </w:t>
+      </w:r>
+      <w:proofErr w:type="spellStart"/>
+      <w:r>
+        <w:t>html</w:t>
+      </w:r>
+      <w:proofErr w:type="spellEnd"/>
+      <w:r>
+        <w:t>.</w:t>
+      </w:r>
+    </w:p>
+    <w:p>
+      <w:r>
+        <w:t>&lt;</w:t>
+      </w:r>
+      <w:proofErr w:type="spellStart"/>
+      <w:r>
+        <w:t>html</w:t>
+      </w:r>
+      <w:proofErr w:type="spellEnd"/>
+      <w:r>
+        <w:t>&gt;</w:t>
+      </w:r>
+      <w:r>
+        <w:t xml:space="preserve"> </w:t>
+      </w:r>
+      <w:r>
+        <w:t>&lt;/</w:t>
+      </w:r>
+      <w:proofErr w:type="spellStart"/>
+      <w:r>
+        <w:t>html</w:t>
+      </w:r>
+      <w:proofErr w:type="spellEnd"/>
+      <w:r>
+        <w:t>&gt;</w:t>
+      </w:r>
+      <w:r>
+        <w:t xml:space="preserve"> = formato de </w:t>
+      </w:r>
+      <w:proofErr w:type="spellStart"/>
+      <w:r>
+        <w:t>inciio</w:t>
+      </w:r>
+      <w:proofErr w:type="spellEnd"/>
+      <w:r>
+        <w:t xml:space="preserve"> y final </w:t>
+      </w:r>
+      <w:proofErr w:type="spellStart"/>
+      <w:r>
+        <w:t>html</w:t>
+      </w:r>
+      <w:proofErr w:type="spellEnd"/>
+      <w:r>
+        <w:t>.</w:t>
+      </w:r>
+    </w:p>
+    <w:p>
+      <w:pPr>
+        <w:pStyle w:val="Ttulo1"/>
+        <w:rPr>
+          <w:rFonts w:eastAsiaTheme="majorEastAsia"/>
+        </w:rPr>
+      </w:pPr>
+      <w:r>
+        <w:rPr>
+          <w:rFonts w:eastAsiaTheme="majorEastAsia"/>
+        </w:rPr>
+        <w:t>P</w:t>
+      </w:r>
+      <w:r>
+        <w:rPr>
+          <w:rFonts w:eastAsiaTheme="majorEastAsia"/>
+        </w:rPr>
+        <w:t>asando datos para el navegador:</w:t>
+      </w:r>
+    </w:p>
+    <w:p>
+      <w:r>
+        <w:t xml:space="preserve">&lt;meta </w:t>
+      </w:r>
+      <w:proofErr w:type="spellStart"/>
+      <w:r>
+        <w:rPr>
+          <w:i/>
+          <w:iCs/>
+        </w:rPr>
+        <w:t>charset</w:t>
+      </w:r>
+      <w:proofErr w:type="spellEnd"/>
+      <w:r>
+        <w:t>="UTF-8"&gt;</w:t>
+      </w:r>
+      <w:r>
+        <w:t xml:space="preserve"> = declaramos el idioma.</w:t>
+      </w:r>
+    </w:p>
+    <w:p>
+      <w:pPr>
+        <w:rPr>
+          <w:lang w:val="en-US"/>
+        </w:rPr>
+      </w:pPr>
+      <w:r>
+        <w:rPr>
+          <w:lang w:val="en-US"/>
+        </w:rPr>
+        <w:t xml:space="preserve">&lt;html </w:t>
+      </w:r>
+      <w:r>
+        <w:rPr>
+          <w:i/>
+          <w:iCs/>
+          <w:lang w:val="en-US"/>
+        </w:rPr>
+        <w:t>lang</w:t>
+      </w:r>
+      <w:r>
+        <w:rPr>
+          <w:lang w:val="en-US"/>
+        </w:rPr>
+        <w:t>="es"&gt;</w:t>
+      </w:r>
+      <w:r>
+        <w:rPr>
+          <w:lang w:val="en-US"/>
+        </w:rPr>
+        <w:t xml:space="preserve"> = </w:t>
+      </w:r>
+      <w:proofErr w:type="spellStart"/>
+      <w:r>
+        <w:rPr>
+          <w:lang w:val="en-US"/>
+        </w:rPr>
+        <w:t>idioma</w:t>
+      </w:r>
+      <w:proofErr w:type="spellEnd"/>
+    </w:p>
+    <w:p>
+      <w:r>
+        <w:t> &lt;</w:t>
+      </w:r>
+      <w:proofErr w:type="spellStart"/>
+      <w:r>
+        <w:t>title</w:t>
+      </w:r>
+      <w:proofErr w:type="spellEnd"/>
+      <w:r>
+        <w:t>&gt;&lt;/</w:t>
+      </w:r>
+      <w:proofErr w:type="spellStart"/>
+      <w:r>
+        <w:t>title</w:t>
+      </w:r>
+      <w:proofErr w:type="spellEnd"/>
+      <w:r>
+        <w:t>&gt;</w:t>
+      </w:r>
+      <w:r>
+        <w:t xml:space="preserve"> = </w:t>
+      </w:r>
+      <w:proofErr w:type="spellStart"/>
+      <w:r>
+        <w:t>titulo</w:t>
+      </w:r>
+      <w:proofErr w:type="spellEnd"/>
+      <w:r>
+        <w:t xml:space="preserve"> pagina</w:t>
+      </w:r>
+    </w:p>
+    <w:p>
+      <w:pPr>
+        <w:pStyle w:val="Ttulo1"/>
+        <w:rPr>
+          <w:rFonts w:eastAsiaTheme="majorEastAsia"/>
+        </w:rPr>
+      </w:pPr>
+      <w:r>
+        <w:rPr>
+          <w:rFonts w:eastAsiaTheme="majorEastAsia"/>
+        </w:rPr>
+        <w:t>Separando contenido e información:</w:t>
+      </w:r>
+    </w:p>
+    <w:p>
+      <w:r>
+        <w:t>&lt;head&gt;&lt;/head&gt;</w:t>
+      </w:r>
+      <w:r>
+        <w:t xml:space="preserve"> = etiquetas informativas</w:t>
+      </w:r>
+    </w:p>
+    <w:p>
+      <w:r>
+        <w:t>&lt;</w:t>
+      </w:r>
+      <w:proofErr w:type="spellStart"/>
+      <w:r>
+        <w:t>body</w:t>
+      </w:r>
+      <w:proofErr w:type="spellEnd"/>
+      <w:r>
+        <w:t>&gt;&lt;/</w:t>
+      </w:r>
+      <w:proofErr w:type="spellStart"/>
+      <w:r>
+        <w:t>body</w:t>
+      </w:r>
+      <w:proofErr w:type="spellEnd"/>
+      <w:r>
+        <w:t>&gt;</w:t>
+      </w:r>
+      <w:r>
+        <w:t xml:space="preserve"> = etiquetas de contenido</w:t>
+      </w:r>
+    </w:p>
+    <w:p>
+      <w:pPr>
+        <w:pStyle w:val="Ttulo1"/>
+      </w:pPr>
+      <w:r>
+        <w:t>Lo que aprendimos:</w:t>
+      </w:r>
+    </w:p>
+    <w:p>
+      <w:pPr>
+        <w:numPr>
+          <w:ilvl w:val="0"/>
+          <w:numId w:val="17"/>
+        </w:numPr>
+      </w:pPr>
+      <w:r>
+        <w:t>A definir la estructura básica del HTML.</w:t>
+      </w:r>
+    </w:p>
+    <w:p>
+      <w:pPr>
+        <w:numPr>
+          <w:ilvl w:val="0"/>
+          <w:numId w:val="17"/>
+        </w:numPr>
+      </w:pPr>
+      <w:r>
+        <w:t>Con la etiqueta DOCTYPE, definimos cuál versión de HTML estamos utilizando.</w:t>
+      </w:r>
+    </w:p>
+    <w:p>
+      <w:pPr>
+        <w:numPr>
+          <w:ilvl w:val="0"/>
+          <w:numId w:val="17"/>
+        </w:numPr>
+      </w:pPr>
+      <w:r>
+        <w:t>La etiqueta &lt;</w:t>
+      </w:r>
+      <w:proofErr w:type="spellStart"/>
+      <w:r>
+        <w:t>html</w:t>
+      </w:r>
+      <w:proofErr w:type="spellEnd"/>
+      <w:r>
+        <w:t xml:space="preserve">&gt;, marca el contenido a ser renderizado en el navegador. Dentro de esta etiqueta, </w:t>
+      </w:r>
+      <w:r>
+        <w:lastRenderedPageBreak/>
+        <w:t>podemos definir el lenguaje de la página, a través de la propiedad </w:t>
+      </w:r>
+      <w:proofErr w:type="spellStart"/>
+      <w:r>
+        <w:t>lang</w:t>
+      </w:r>
+      <w:proofErr w:type="spellEnd"/>
+      <w:r>
+        <w:t>.</w:t>
+      </w:r>
+    </w:p>
+    <w:p>
+      <w:pPr>
+        <w:numPr>
+          <w:ilvl w:val="0"/>
+          <w:numId w:val="17"/>
+        </w:numPr>
+      </w:pPr>
+      <w:r>
+        <w:t>Cómo pasar las informaciones del </w:t>
+      </w:r>
+      <w:proofErr w:type="spellStart"/>
+      <w:r>
+        <w:rPr>
+          <w:i/>
+          <w:iCs/>
+        </w:rPr>
+        <w:t>encoding</w:t>
+      </w:r>
+      <w:proofErr w:type="spellEnd"/>
+      <w:r>
+        <w:t> de nuestra página para el navegador, a través de la etiqueta &lt;meta&gt; y de la propiedad </w:t>
+      </w:r>
+      <w:proofErr w:type="spellStart"/>
+      <w:r>
+        <w:t>charset</w:t>
+      </w:r>
+      <w:proofErr w:type="spellEnd"/>
+      <w:r>
+        <w:t>.</w:t>
+      </w:r>
+    </w:p>
+    <w:p>
+      <w:pPr>
+        <w:numPr>
+          <w:ilvl w:val="0"/>
+          <w:numId w:val="17"/>
+        </w:numPr>
+      </w:pPr>
+      <w:r>
+        <w:t>Cómo definir el título de una página, a través de la etiqueta &lt;</w:t>
+      </w:r>
+      <w:proofErr w:type="spellStart"/>
+      <w:r>
+        <w:t>title</w:t>
+      </w:r>
+      <w:proofErr w:type="spellEnd"/>
+      <w:r>
+        <w:t>&gt;.</w:t>
+      </w:r>
+    </w:p>
+    <w:p>
+      <w:pPr>
+        <w:numPr>
+          <w:ilvl w:val="0"/>
+          <w:numId w:val="17"/>
+        </w:numPr>
+      </w:pPr>
+      <w:r>
+        <w:t>Cómo separar las informaciones que están siendo pasadas para el navegador, utilizando la etiqueta &lt;head&gt;.</w:t>
+      </w:r>
+    </w:p>
+    <w:p>
+      <w:pPr>
+        <w:numPr>
+          <w:ilvl w:val="0"/>
+          <w:numId w:val="17"/>
+        </w:numPr>
+      </w:pPr>
+      <w:r>
+        <w:t>Cómo separar el contenido de la página, utilizando la etiqueta &lt;</w:t>
+      </w:r>
+      <w:proofErr w:type="spellStart"/>
+      <w:r>
+        <w:t>body</w:t>
+      </w:r>
+      <w:proofErr w:type="spellEnd"/>
+      <w:r>
+        <w:t>&gt;.</w:t>
+      </w:r>
+    </w:p>
+    <w:p>
+      <w:pPr>
+        <w:pStyle w:val="Ttulo1"/>
+        <w:rPr>
+          <w:rFonts w:eastAsiaTheme="majorEastAsia"/>
+        </w:rPr>
+      </w:pPr>
+      <w:r>
+        <w:rPr>
+          <w:rFonts w:eastAsiaTheme="majorEastAsia"/>
+        </w:rPr>
         <w:t>Clase 3: Trabajando con CSS</w:t>
       </w:r>
     </w:p>
@@ -95,13 +735,49 @@
         <w:rPr>
           <w:rFonts w:eastAsiaTheme="majorEastAsia"/>
         </w:rPr>
-        <w:t xml:space="preserve">Clase 4: </w:t>
-      </w:r>
-      <w:r>
-        <w:rPr>
-          <w:rFonts w:eastAsiaTheme="majorEastAsia"/>
-        </w:rPr>
-        <w:t>Estilizando imágenes</w:t>
+        <w:t>Comenzando con Css:</w:t>
+      </w:r>
+    </w:p>
+    <w:p>
+      <w:r>
+        <w:t>CSS = Hojas de estilo en cascada.</w:t>
+      </w:r>
+    </w:p>
+    <w:p>
+      <w:r>
+        <w:rPr>
+          <w:i/>
+          <w:iCs/>
+        </w:rPr>
+        <w:t>style</w:t>
+      </w:r>
+      <w:r>
+        <w:t>="</w:t>
+      </w:r>
+      <w:proofErr w:type="spellStart"/>
+      <w:r>
+        <w:t>font-size</w:t>
+      </w:r>
+      <w:proofErr w:type="spellEnd"/>
+      <w:r>
+        <w:t>: 20px;</w:t>
+      </w:r>
+      <w:r>
+        <w:t xml:space="preserve"> </w:t>
+      </w:r>
+      <w:proofErr w:type="spellStart"/>
+      <w:r>
+        <w:t>text-align</w:t>
+      </w:r>
+      <w:proofErr w:type="spellEnd"/>
+      <w:r>
+        <w:t>: center;"</w:t>
+      </w:r>
+      <w:r>
+        <w:t xml:space="preserve"> = modificamos tamaño texto y</w:t>
+      </w:r>
+      <w:r>
+        <w:t xml:space="preserve"> centramos.</w:t>
       </w:r>
     </w:p>
     <w:p>
@@ -115,7 +791,110 @@
         <w:rPr>
           <w:rFonts w:eastAsiaTheme="majorEastAsia"/>
         </w:rPr>
-        <w:t>Clase 5: Lista y divisiones del contenido</w:t>
+        <w:t>Organizando el estilo:</w:t>
+      </w:r>
+    </w:p>
+    <w:p>
+      <w:pPr>
+        <w:jc w:val="center"/>
+      </w:pPr>
+      <w:r>
+        <w:lastRenderedPageBreak/>
+        <w:drawing>
+          <wp:inline distT="0" distB="0" distL="0" distR="0" wp14:anchorId="79865B32" wp14:editId="6C6B3A96">
+            <wp:extent cx="1296537" cy="1583141"/>
+            <wp:effectExtent l="0" t="0" r="0" b="0"/>
+            <wp:docPr id="1" name="Imagen 1"/>
+            <wp:cNvGraphicFramePr>
+              <a:graphicFrameLocks xmlns:a="http://schemas.openxmlformats.org/drawingml/2006/main" noChangeAspect="1"/>
+            </wp:cNvGraphicFramePr>
+            <a:graphic xmlns:a="http://schemas.openxmlformats.org/drawingml/2006/main">
+              <a:graphicData uri="http://schemas.openxmlformats.org/drawingml/2006/picture">
+                <pic:pic xmlns:pic="http://schemas.openxmlformats.org/drawingml/2006/picture">
+                  <pic:nvPicPr>
+                    <pic:cNvPr id="1" name=""/>
+                    <pic:cNvPicPr/>
+                  </pic:nvPicPr>
+                  <pic:blipFill>
+                    <a:blip r:embed="rId5"/>
+                    <a:stretch>
+                      <a:fillRect/>
+                    </a:stretch>
+                  </pic:blipFill>
+                  <pic:spPr>
+                    <a:xfrm>
+                      <a:off x="0" y="0"/>
+                      <a:ext cx="1310357" cy="1600016"/>
+                    </a:xfrm>
+                    <a:prstGeom prst="rect">
+                      <a:avLst/>
+                    </a:prstGeom>
+                  </pic:spPr>
+                </pic:pic>
+              </a:graphicData>
+            </a:graphic>
+          </wp:inline>
+        </w:drawing>
+      </w:r>
+    </w:p>
+    <w:p>
+      <w:r>
+        <w:t>Definimos estilo en head y le damos un estilo global a las etiquetas p.</w:t>
+      </w:r>
+    </w:p>
+    <w:p>
+      <w:pPr>
+        <w:jc w:val="center"/>
+      </w:pPr>
+      <w:r>
+        <w:drawing>
+          <wp:inline distT="0" distB="0" distL="0" distR="0" wp14:anchorId="7E03F446" wp14:editId="78BF1112">
+            <wp:extent cx="2457793" cy="1076475"/>
+            <wp:effectExtent l="0" t="0" r="0" b="9525"/>
+            <wp:docPr id="2" name="Imagen 2"/>
+            <wp:cNvGraphicFramePr>
+              <a:graphicFrameLocks xmlns:a="http://schemas.openxmlformats.org/drawingml/2006/main" noChangeAspect="1"/>
+            </wp:cNvGraphicFramePr>
+            <a:graphic xmlns:a="http://schemas.openxmlformats.org/drawingml/2006/main">
+              <a:graphicData uri="http://schemas.openxmlformats.org/drawingml/2006/picture">
+                <pic:pic xmlns:pic="http://schemas.openxmlformats.org/drawingml/2006/picture">
+                  <pic:nvPicPr>
+                    <pic:cNvPr id="1" name=""/>
+                    <pic:cNvPicPr/>
+                  </pic:nvPicPr>
+                  <pic:blipFill>
+                    <a:blip r:embed="rId6"/>
+                    <a:stretch>
+                      <a:fillRect/>
+                    </a:stretch>
+                  </pic:blipFill>
+                  <pic:spPr>
+                    <a:xfrm>
+                      <a:off x="0" y="0"/>
+                      <a:ext cx="2457793" cy="1076475"/>
+                    </a:xfrm>
+                    <a:prstGeom prst="rect">
+                      <a:avLst/>
+                    </a:prstGeom>
+                  </pic:spPr>
+                </pic:pic>
+              </a:graphicData>
+            </a:graphic>
+          </wp:inline>
+        </w:drawing>
+      </w:r>
+    </w:p>
+    <w:p>
+      <w:r>
+        <w:t xml:space="preserve">Llamo a style </w:t>
+      </w:r>
+      <w:proofErr w:type="spellStart"/>
+      <w:r>
+        <w:t>ccs</w:t>
+      </w:r>
+      <w:proofErr w:type="spellEnd"/>
+      <w:r>
+        <w:t>.</w:t>
       </w:r>
     </w:p>
     <w:p>
@@ -129,11 +908,1165 @@
         <w:rPr>
           <w:rFonts w:eastAsiaTheme="majorEastAsia"/>
         </w:rPr>
-        <w:t>Clase 6: Finalizando la pagina</w:t>
+        <w:t>Alterando el color:</w:t>
+      </w:r>
+    </w:p>
+    <w:p>
+      <w:pPr>
+        <w:jc w:val="center"/>
+      </w:pPr>
+      <w:r>
+        <w:drawing>
+          <wp:inline distT="0" distB="0" distL="0" distR="0" wp14:anchorId="484DFC6E" wp14:editId="72D9D73C">
+            <wp:extent cx="2067213" cy="2210108"/>
+            <wp:effectExtent l="0" t="0" r="9525" b="0"/>
+            <wp:docPr id="5" name="Imagen 5"/>
+            <wp:cNvGraphicFramePr>
+              <a:graphicFrameLocks xmlns:a="http://schemas.openxmlformats.org/drawingml/2006/main" noChangeAspect="1"/>
+            </wp:cNvGraphicFramePr>
+            <a:graphic xmlns:a="http://schemas.openxmlformats.org/drawingml/2006/main">
+              <a:graphicData uri="http://schemas.openxmlformats.org/drawingml/2006/picture">
+                <pic:pic xmlns:pic="http://schemas.openxmlformats.org/drawingml/2006/picture">
+                  <pic:nvPicPr>
+                    <pic:cNvPr id="1" name=""/>
+                    <pic:cNvPicPr/>
+                  </pic:nvPicPr>
+                  <pic:blipFill>
+                    <a:blip r:embed="rId7"/>
+                    <a:stretch>
+                      <a:fillRect/>
+                    </a:stretch>
+                  </pic:blipFill>
+                  <pic:spPr>
+                    <a:xfrm>
+                      <a:off x="0" y="0"/>
+                      <a:ext cx="2067213" cy="2210108"/>
+                    </a:xfrm>
+                    <a:prstGeom prst="rect">
+                      <a:avLst/>
+                    </a:prstGeom>
+                  </pic:spPr>
+                </pic:pic>
+              </a:graphicData>
+            </a:graphic>
+          </wp:inline>
+        </w:drawing>
+      </w:r>
+    </w:p>
+    <w:p>
+      <w:r>
+        <w:t>Style.css.</w:t>
       </w:r>
     </w:p>
     <w:p/>
     <w:p/>
+    <w:p>
+      <w:pPr>
+        <w:pStyle w:val="Ttulo1"/>
+        <w:rPr>
+          <w:rFonts w:eastAsiaTheme="majorEastAsia"/>
+        </w:rPr>
+      </w:pPr>
+      <w:r>
+        <w:rPr>
+          <w:rFonts w:eastAsiaTheme="majorEastAsia"/>
+        </w:rPr>
+        <w:lastRenderedPageBreak/>
+        <w:t>Extra – Colores hexadecimales:</w:t>
+      </w:r>
+    </w:p>
+    <w:p>
+      <w:r>
+        <w:t>Hexadecimal = Combinación de números de 0 a 9 y 6 primeros números del abecedario.</w:t>
+      </w:r>
+    </w:p>
+    <w:p>
+      <w:pPr>
+        <w:pStyle w:val="Ttulo1"/>
+        <w:rPr>
+          <w:rFonts w:eastAsiaTheme="majorEastAsia"/>
+        </w:rPr>
+      </w:pPr>
+      <w:r>
+        <w:rPr>
+          <w:rFonts w:eastAsiaTheme="majorEastAsia"/>
+        </w:rPr>
+        <w:t>Lo que aprendimos:</w:t>
+      </w:r>
+    </w:p>
+    <w:p>
+      <w:pPr>
+        <w:numPr>
+          <w:ilvl w:val="0"/>
+          <w:numId w:val="18"/>
+        </w:numPr>
+      </w:pPr>
+      <w:r>
+        <w:t>A configurar la presentación de los textos: alineamiento (</w:t>
+      </w:r>
+      <w:proofErr w:type="spellStart"/>
+      <w:r>
+        <w:t>text-align</w:t>
+      </w:r>
+      <w:proofErr w:type="spellEnd"/>
+      <w:r>
+        <w:t>), tamaño de la fuente (</w:t>
+      </w:r>
+      <w:proofErr w:type="spellStart"/>
+      <w:r>
+        <w:t>font-size</w:t>
+      </w:r>
+      <w:proofErr w:type="spellEnd"/>
+      <w:r>
+        <w:t>), el color del fondo (</w:t>
+      </w:r>
+      <w:proofErr w:type="spellStart"/>
+      <w:r>
+        <w:t>background</w:t>
+      </w:r>
+      <w:proofErr w:type="spellEnd"/>
+      <w:r>
+        <w:t>) y el color del texto (color).</w:t>
+      </w:r>
+    </w:p>
+    <w:p>
+      <w:pPr>
+        <w:numPr>
+          <w:ilvl w:val="0"/>
+          <w:numId w:val="18"/>
+        </w:numPr>
+      </w:pPr>
+      <w:r>
+        <w:rPr>
+          <w:b/>
+          <w:bCs/>
+        </w:rPr>
+        <w:t xml:space="preserve">CSS </w:t>
+      </w:r>
+      <w:proofErr w:type="spellStart"/>
+      <w:r>
+        <w:rPr>
+          <w:b/>
+          <w:bCs/>
+        </w:rPr>
+        <w:t>inline</w:t>
+      </w:r>
+      <w:proofErr w:type="spellEnd"/>
+      <w:r>
+        <w:t>: adicionar estilos CSS en la misma línea donde tenemos nuestra etiqueta HTML.</w:t>
+      </w:r>
+    </w:p>
+    <w:p>
+      <w:pPr>
+        <w:numPr>
+          <w:ilvl w:val="0"/>
+          <w:numId w:val="18"/>
+        </w:numPr>
+      </w:pPr>
+      <w:r>
+        <w:t>La etiqueta </w:t>
+      </w:r>
+      <w:r>
+        <w:rPr>
+          <w:b/>
+          <w:bCs/>
+        </w:rPr>
+        <w:t>&lt;style&gt;</w:t>
+      </w:r>
+      <w:r>
+        <w:t>: dentro de esta etiqueta podemos colocar marcaciones de CSS referentes a los elementos que tenemos en nuestro HTML.</w:t>
+      </w:r>
+    </w:p>
+    <w:p>
+      <w:pPr>
+        <w:numPr>
+          <w:ilvl w:val="0"/>
+          <w:numId w:val="18"/>
+        </w:numPr>
+      </w:pPr>
+      <w:r>
+        <w:t>La presentación del CSS como un archivo externo.</w:t>
+      </w:r>
+    </w:p>
+    <w:p>
+      <w:pPr>
+        <w:numPr>
+          <w:ilvl w:val="0"/>
+          <w:numId w:val="18"/>
+        </w:numPr>
+      </w:pPr>
+      <w:r>
+        <w:t>Cómo funciona el estilo en cascada del CSS.</w:t>
+      </w:r>
+    </w:p>
+    <w:p>
+      <w:pPr>
+        <w:numPr>
+          <w:ilvl w:val="0"/>
+          <w:numId w:val="18"/>
+        </w:numPr>
+      </w:pPr>
+      <w:r>
+        <w:t>Cómo importar un archivo externo de CSS dentro de nuestra página HTML.</w:t>
+      </w:r>
+    </w:p>
+    <w:p>
+      <w:pPr>
+        <w:numPr>
+          <w:ilvl w:val="0"/>
+          <w:numId w:val="18"/>
+        </w:numPr>
+      </w:pPr>
+      <w:r>
+        <w:t>Cómo representar colores en el CSS: 1) a través del nombre del color en inglés, 2) a través de su representación hexadecimal y 3) a través del RGB.</w:t>
+      </w:r>
+    </w:p>
+    <w:p/>
+    <w:p/>
+    <w:p>
+      <w:pPr>
+        <w:pStyle w:val="Ttulo1"/>
+        <w:rPr>
+          <w:rFonts w:eastAsiaTheme="majorEastAsia"/>
+        </w:rPr>
+      </w:pPr>
+      <w:r>
+        <w:rPr>
+          <w:rFonts w:eastAsiaTheme="majorEastAsia"/>
+        </w:rPr>
+        <w:lastRenderedPageBreak/>
+        <w:t xml:space="preserve">Clase 4: </w:t>
+      </w:r>
+      <w:r>
+        <w:rPr>
+          <w:rFonts w:eastAsiaTheme="majorEastAsia"/>
+        </w:rPr>
+        <w:t>Estilizando imágenes</w:t>
+      </w:r>
+    </w:p>
+    <w:p>
+      <w:pPr>
+        <w:pStyle w:val="Ttulo1"/>
+        <w:rPr>
+          <w:rFonts w:eastAsiaTheme="majorEastAsia"/>
+        </w:rPr>
+      </w:pPr>
+      <w:r>
+        <w:rPr>
+          <w:rFonts w:eastAsiaTheme="majorEastAsia"/>
+        </w:rPr>
+        <w:t>Identificador de elemento y etiqueta de imagen:</w:t>
+      </w:r>
+    </w:p>
+    <w:p>
+      <w:pPr>
+        <w:jc w:val="center"/>
+      </w:pPr>
+      <w:r>
+        <w:drawing>
+          <wp:inline distT="0" distB="0" distL="0" distR="0" wp14:anchorId="1BBA8DF2" wp14:editId="0545320A">
+            <wp:extent cx="2246497" cy="440036"/>
+            <wp:effectExtent l="0" t="0" r="1905" b="0"/>
+            <wp:docPr id="6" name="Imagen 6"/>
+            <wp:cNvGraphicFramePr>
+              <a:graphicFrameLocks xmlns:a="http://schemas.openxmlformats.org/drawingml/2006/main" noChangeAspect="1"/>
+            </wp:cNvGraphicFramePr>
+            <a:graphic xmlns:a="http://schemas.openxmlformats.org/drawingml/2006/main">
+              <a:graphicData uri="http://schemas.openxmlformats.org/drawingml/2006/picture">
+                <pic:pic xmlns:pic="http://schemas.openxmlformats.org/drawingml/2006/picture">
+                  <pic:nvPicPr>
+                    <pic:cNvPr id="1" name=""/>
+                    <pic:cNvPicPr/>
+                  </pic:nvPicPr>
+                  <pic:blipFill>
+                    <a:blip r:embed="rId8"/>
+                    <a:stretch>
+                      <a:fillRect/>
+                    </a:stretch>
+                  </pic:blipFill>
+                  <pic:spPr>
+                    <a:xfrm>
+                      <a:off x="0" y="0"/>
+                      <a:ext cx="2266384" cy="443931"/>
+                    </a:xfrm>
+                    <a:prstGeom prst="rect">
+                      <a:avLst/>
+                    </a:prstGeom>
+                  </pic:spPr>
+                </pic:pic>
+              </a:graphicData>
+            </a:graphic>
+          </wp:inline>
+        </w:drawing>
+      </w:r>
+    </w:p>
+    <w:p>
+      <w:pPr>
+        <w:jc w:val="center"/>
+      </w:pPr>
+      <w:r>
+        <w:drawing>
+          <wp:inline distT="0" distB="0" distL="0" distR="0" wp14:anchorId="45587CC0" wp14:editId="6EB6BBC5">
+            <wp:extent cx="2191056" cy="3639058"/>
+            <wp:effectExtent l="0" t="0" r="0" b="0"/>
+            <wp:docPr id="10" name="Imagen 10"/>
+            <wp:cNvGraphicFramePr>
+              <a:graphicFrameLocks xmlns:a="http://schemas.openxmlformats.org/drawingml/2006/main" noChangeAspect="1"/>
+            </wp:cNvGraphicFramePr>
+            <a:graphic xmlns:a="http://schemas.openxmlformats.org/drawingml/2006/main">
+              <a:graphicData uri="http://schemas.openxmlformats.org/drawingml/2006/picture">
+                <pic:pic xmlns:pic="http://schemas.openxmlformats.org/drawingml/2006/picture">
+                  <pic:nvPicPr>
+                    <pic:cNvPr id="1" name=""/>
+                    <pic:cNvPicPr/>
+                  </pic:nvPicPr>
+                  <pic:blipFill>
+                    <a:blip r:embed="rId9"/>
+                    <a:stretch>
+                      <a:fillRect/>
+                    </a:stretch>
+                  </pic:blipFill>
+                  <pic:spPr>
+                    <a:xfrm>
+                      <a:off x="0" y="0"/>
+                      <a:ext cx="2191056" cy="3639058"/>
+                    </a:xfrm>
+                    <a:prstGeom prst="rect">
+                      <a:avLst/>
+                    </a:prstGeom>
+                  </pic:spPr>
+                </pic:pic>
+              </a:graphicData>
+            </a:graphic>
+          </wp:inline>
+        </w:drawing>
+      </w:r>
+    </w:p>
+    <w:p>
+      <w:pPr>
+        <w:pStyle w:val="Ttulo1"/>
+        <w:rPr>
+          <w:rFonts w:eastAsiaTheme="majorEastAsia"/>
+        </w:rPr>
+      </w:pPr>
+      <w:r>
+        <w:rPr>
+          <w:rFonts w:eastAsiaTheme="majorEastAsia"/>
+        </w:rPr>
+        <w:t>Css para imágenes:</w:t>
+      </w:r>
+    </w:p>
+    <w:p>
+      <w:pPr>
+        <w:pStyle w:val="Ttulo1"/>
+        <w:jc w:val="center"/>
+        <w:rPr>
+          <w:rFonts w:eastAsiaTheme="majorEastAsia"/>
+        </w:rPr>
+      </w:pPr>
+      <w:r>
+        <w:rPr>
+          <w:rFonts w:eastAsiaTheme="majorEastAsia"/>
+        </w:rPr>
+        <w:drawing>
+          <wp:inline distT="0" distB="0" distL="0" distR="0" wp14:anchorId="14F2C23B" wp14:editId="31CAC5E2">
+            <wp:extent cx="4825238" cy="456044"/>
+            <wp:effectExtent l="0" t="0" r="0" b="1270"/>
+            <wp:docPr id="25" name="Imagen 25"/>
+            <wp:cNvGraphicFramePr>
+              <a:graphicFrameLocks xmlns:a="http://schemas.openxmlformats.org/drawingml/2006/main" noChangeAspect="1"/>
+            </wp:cNvGraphicFramePr>
+            <a:graphic xmlns:a="http://schemas.openxmlformats.org/drawingml/2006/main">
+              <a:graphicData uri="http://schemas.openxmlformats.org/drawingml/2006/picture">
+                <pic:pic xmlns:pic="http://schemas.openxmlformats.org/drawingml/2006/picture">
+                  <pic:nvPicPr>
+                    <pic:cNvPr id="1" name=""/>
+                    <pic:cNvPicPr/>
+                  </pic:nvPicPr>
+                  <pic:blipFill>
+                    <a:blip r:embed="rId10"/>
+                    <a:stretch>
+                      <a:fillRect/>
+                    </a:stretch>
+                  </pic:blipFill>
+                  <pic:spPr>
+                    <a:xfrm>
+                      <a:off x="0" y="0"/>
+                      <a:ext cx="4936447" cy="466555"/>
+                    </a:xfrm>
+                    <a:prstGeom prst="rect">
+                      <a:avLst/>
+                    </a:prstGeom>
+                  </pic:spPr>
+                </pic:pic>
+              </a:graphicData>
+            </a:graphic>
+          </wp:inline>
+        </w:drawing>
+      </w:r>
+    </w:p>
+    <w:p>
+      <w:pPr>
+        <w:jc w:val="center"/>
+      </w:pPr>
+      <w:r>
+        <w:drawing>
+          <wp:inline distT="0" distB="0" distL="0" distR="0" wp14:anchorId="68F40DD5" wp14:editId="293D66C7">
+            <wp:extent cx="1812846" cy="1152089"/>
+            <wp:effectExtent l="0" t="0" r="0" b="0"/>
+            <wp:docPr id="24" name="Imagen 24"/>
+            <wp:cNvGraphicFramePr>
+              <a:graphicFrameLocks xmlns:a="http://schemas.openxmlformats.org/drawingml/2006/main" noChangeAspect="1"/>
+            </wp:cNvGraphicFramePr>
+            <a:graphic xmlns:a="http://schemas.openxmlformats.org/drawingml/2006/main">
+              <a:graphicData uri="http://schemas.openxmlformats.org/drawingml/2006/picture">
+                <pic:pic xmlns:pic="http://schemas.openxmlformats.org/drawingml/2006/picture">
+                  <pic:nvPicPr>
+                    <pic:cNvPr id="1" name=""/>
+                    <pic:cNvPicPr/>
+                  </pic:nvPicPr>
+                  <pic:blipFill>
+                    <a:blip r:embed="rId11"/>
+                    <a:stretch>
+                      <a:fillRect/>
+                    </a:stretch>
+                  </pic:blipFill>
+                  <pic:spPr>
+                    <a:xfrm>
+                      <a:off x="0" y="0"/>
+                      <a:ext cx="1823230" cy="1158688"/>
+                    </a:xfrm>
+                    <a:prstGeom prst="rect">
+                      <a:avLst/>
+                    </a:prstGeom>
+                  </pic:spPr>
+                </pic:pic>
+              </a:graphicData>
+            </a:graphic>
+          </wp:inline>
+        </w:drawing>
+      </w:r>
+    </w:p>
+    <w:p>
+      <w:pPr>
+        <w:pStyle w:val="Ttulo1"/>
+        <w:rPr>
+          <w:rFonts w:eastAsiaTheme="majorEastAsia"/>
+        </w:rPr>
+      </w:pPr>
+      <w:r>
+        <w:rPr>
+          <w:rFonts w:eastAsiaTheme="majorEastAsia"/>
+        </w:rPr>
+        <w:lastRenderedPageBreak/>
+        <w:t xml:space="preserve">Extra – Equipo </w:t>
+      </w:r>
+      <w:proofErr w:type="spellStart"/>
+      <w:r>
+        <w:rPr>
+          <w:rFonts w:eastAsiaTheme="majorEastAsia"/>
+        </w:rPr>
+        <w:t>FrontEnd</w:t>
+      </w:r>
+      <w:proofErr w:type="spellEnd"/>
+      <w:r>
+        <w:rPr>
+          <w:rFonts w:eastAsiaTheme="majorEastAsia"/>
+        </w:rPr>
+        <w:t>:</w:t>
+      </w:r>
+    </w:p>
+    <w:p>
+      <w:pPr>
+        <w:pStyle w:val="Ttulo1"/>
+        <w:rPr>
+          <w:rFonts w:eastAsiaTheme="majorEastAsia"/>
+        </w:rPr>
+      </w:pPr>
+      <w:r>
+        <w:rPr>
+          <w:rFonts w:eastAsiaTheme="majorEastAsia"/>
+        </w:rPr>
+        <w:drawing>
+          <wp:inline distT="0" distB="0" distL="0" distR="0" wp14:anchorId="3CDF03CD" wp14:editId="4AC0FEC5">
+            <wp:extent cx="5612130" cy="3326130"/>
+            <wp:effectExtent l="0" t="0" r="7620" b="7620"/>
+            <wp:docPr id="26" name="Imagen 26"/>
+            <wp:cNvGraphicFramePr>
+              <a:graphicFrameLocks xmlns:a="http://schemas.openxmlformats.org/drawingml/2006/main" noChangeAspect="1"/>
+            </wp:cNvGraphicFramePr>
+            <a:graphic xmlns:a="http://schemas.openxmlformats.org/drawingml/2006/main">
+              <a:graphicData uri="http://schemas.openxmlformats.org/drawingml/2006/picture">
+                <pic:pic xmlns:pic="http://schemas.openxmlformats.org/drawingml/2006/picture">
+                  <pic:nvPicPr>
+                    <pic:cNvPr id="1" name=""/>
+                    <pic:cNvPicPr/>
+                  </pic:nvPicPr>
+                  <pic:blipFill>
+                    <a:blip r:embed="rId12"/>
+                    <a:stretch>
+                      <a:fillRect/>
+                    </a:stretch>
+                  </pic:blipFill>
+                  <pic:spPr>
+                    <a:xfrm>
+                      <a:off x="0" y="0"/>
+                      <a:ext cx="5612130" cy="3326130"/>
+                    </a:xfrm>
+                    <a:prstGeom prst="rect">
+                      <a:avLst/>
+                    </a:prstGeom>
+                  </pic:spPr>
+                </pic:pic>
+              </a:graphicData>
+            </a:graphic>
+          </wp:inline>
+        </w:drawing>
+      </w:r>
+    </w:p>
+    <w:p>
+      <w:pPr>
+        <w:pStyle w:val="Ttulo1"/>
+        <w:rPr>
+          <w:rFonts w:eastAsiaTheme="majorEastAsia"/>
+        </w:rPr>
+      </w:pPr>
+      <w:r>
+        <w:rPr>
+          <w:rFonts w:eastAsiaTheme="majorEastAsia"/>
+        </w:rPr>
+        <w:drawing>
+          <wp:inline distT="0" distB="0" distL="0" distR="0" wp14:anchorId="719EB736" wp14:editId="0A2CA8F6">
+            <wp:extent cx="5612130" cy="2662555"/>
+            <wp:effectExtent l="0" t="0" r="7620" b="4445"/>
+            <wp:docPr id="27" name="Imagen 27"/>
+            <wp:cNvGraphicFramePr>
+              <a:graphicFrameLocks xmlns:a="http://schemas.openxmlformats.org/drawingml/2006/main" noChangeAspect="1"/>
+            </wp:cNvGraphicFramePr>
+            <a:graphic xmlns:a="http://schemas.openxmlformats.org/drawingml/2006/main">
+              <a:graphicData uri="http://schemas.openxmlformats.org/drawingml/2006/picture">
+                <pic:pic xmlns:pic="http://schemas.openxmlformats.org/drawingml/2006/picture">
+                  <pic:nvPicPr>
+                    <pic:cNvPr id="1" name=""/>
+                    <pic:cNvPicPr/>
+                  </pic:nvPicPr>
+                  <pic:blipFill>
+                    <a:blip r:embed="rId13"/>
+                    <a:stretch>
+                      <a:fillRect/>
+                    </a:stretch>
+                  </pic:blipFill>
+                  <pic:spPr>
+                    <a:xfrm>
+                      <a:off x="0" y="0"/>
+                      <a:ext cx="5612130" cy="2662555"/>
+                    </a:xfrm>
+                    <a:prstGeom prst="rect">
+                      <a:avLst/>
+                    </a:prstGeom>
+                  </pic:spPr>
+                </pic:pic>
+              </a:graphicData>
+            </a:graphic>
+          </wp:inline>
+        </w:drawing>
+      </w:r>
+    </w:p>
+    <w:p>
+      <w:pPr>
+        <w:pStyle w:val="Ttulo1"/>
+        <w:rPr>
+          <w:rFonts w:eastAsiaTheme="majorEastAsia"/>
+        </w:rPr>
+      </w:pPr>
+    </w:p>
+    <w:p>
+      <w:pPr>
+        <w:pStyle w:val="Ttulo1"/>
+        <w:rPr>
+          <w:rFonts w:eastAsiaTheme="majorEastAsia"/>
+        </w:rPr>
+      </w:pPr>
+    </w:p>
+    <w:p>
+      <w:pPr>
+        <w:pStyle w:val="Ttulo1"/>
+        <w:rPr>
+          <w:rFonts w:eastAsiaTheme="majorEastAsia"/>
+        </w:rPr>
+      </w:pPr>
+      <w:r>
+        <w:rPr>
+          <w:rFonts w:eastAsiaTheme="majorEastAsia"/>
+        </w:rPr>
+        <w:lastRenderedPageBreak/>
+        <w:t>Lo que aprendimos:</w:t>
+      </w:r>
+    </w:p>
+    <w:p>
+      <w:pPr>
+        <w:numPr>
+          <w:ilvl w:val="0"/>
+          <w:numId w:val="19"/>
+        </w:numPr>
+      </w:pPr>
+      <w:r>
+        <w:t xml:space="preserve">Cómo reestructurar nuestro código, removiendo los estilos CSS </w:t>
+      </w:r>
+      <w:proofErr w:type="spellStart"/>
+      <w:r>
+        <w:t>inline</w:t>
+      </w:r>
+      <w:proofErr w:type="spellEnd"/>
+      <w:r>
+        <w:t xml:space="preserve"> y colocándolos en el archivo CSS externo.</w:t>
+      </w:r>
+    </w:p>
+    <w:p>
+      <w:pPr>
+        <w:numPr>
+          <w:ilvl w:val="0"/>
+          <w:numId w:val="19"/>
+        </w:numPr>
+      </w:pPr>
+      <w:r>
+        <w:t>Cómo crear un identificador para marcar específicamente un elemento: cómo realizar esa referencia a ese identificador en el CSS.</w:t>
+      </w:r>
+    </w:p>
+    <w:p>
+      <w:pPr>
+        <w:numPr>
+          <w:ilvl w:val="0"/>
+          <w:numId w:val="19"/>
+        </w:numPr>
+      </w:pPr>
+      <w:r>
+        <w:t>Cómo adicionar una imagen en nuestra página.</w:t>
+      </w:r>
+    </w:p>
+    <w:p>
+      <w:pPr>
+        <w:numPr>
+          <w:ilvl w:val="0"/>
+          <w:numId w:val="19"/>
+        </w:numPr>
+      </w:pPr>
+      <w:r>
+        <w:t>Cómo ajustar la altura del elemento, a través de la propiedad </w:t>
+      </w:r>
+      <w:proofErr w:type="spellStart"/>
+      <w:r>
+        <w:t>height</w:t>
+      </w:r>
+      <w:proofErr w:type="spellEnd"/>
+      <w:r>
+        <w:t>.</w:t>
+      </w:r>
+    </w:p>
+    <w:p>
+      <w:pPr>
+        <w:numPr>
+          <w:ilvl w:val="0"/>
+          <w:numId w:val="19"/>
+        </w:numPr>
+      </w:pPr>
+      <w:r>
+        <w:t>Cómo ajustar la anchura del elemento, a través de la propiedad </w:t>
+      </w:r>
+      <w:proofErr w:type="spellStart"/>
+      <w:r>
+        <w:t>width</w:t>
+      </w:r>
+      <w:proofErr w:type="spellEnd"/>
+      <w:r>
+        <w:t>.</w:t>
+      </w:r>
+    </w:p>
+    <w:p>
+      <w:pPr>
+        <w:numPr>
+          <w:ilvl w:val="0"/>
+          <w:numId w:val="19"/>
+        </w:numPr>
+      </w:pPr>
+      <w:r>
+        <w:t>Cómo ajustar el margen interno del elemento, a través de la propiedad </w:t>
+      </w:r>
+      <w:proofErr w:type="spellStart"/>
+      <w:r>
+        <w:t>padding</w:t>
+      </w:r>
+      <w:proofErr w:type="spellEnd"/>
+      <w:r>
+        <w:t>.</w:t>
+      </w:r>
+    </w:p>
+    <w:p>
+      <w:pPr>
+        <w:numPr>
+          <w:ilvl w:val="0"/>
+          <w:numId w:val="19"/>
+        </w:numPr>
+      </w:pPr>
+      <w:r>
+        <w:t xml:space="preserve">Cómo ajustar el margen </w:t>
+      </w:r>
+      <w:proofErr w:type="spellStart"/>
+      <w:r>
+        <w:t>extern</w:t>
+      </w:r>
+      <w:proofErr w:type="spellEnd"/>
+      <w:r>
+        <w:t xml:space="preserve"> del elemento, a través de la propiedad </w:t>
+      </w:r>
+      <w:proofErr w:type="spellStart"/>
+      <w:r>
+        <w:t>margin</w:t>
+      </w:r>
+      <w:proofErr w:type="spellEnd"/>
+      <w:r>
+        <w:t>.</w:t>
+      </w:r>
+    </w:p>
+    <w:p>
+      <w:pPr>
+        <w:numPr>
+          <w:ilvl w:val="0"/>
+          <w:numId w:val="19"/>
+        </w:numPr>
+      </w:pPr>
+      <w:r>
+        <w:t>Cómo se conforma normalmente un equipo de front-</w:t>
+      </w:r>
+      <w:proofErr w:type="spellStart"/>
+      <w:r>
+        <w:t>end</w:t>
+      </w:r>
+      <w:proofErr w:type="spellEnd"/>
+      <w:r>
+        <w:t xml:space="preserve"> hoy en día.</w:t>
+      </w:r>
+    </w:p>
+    <w:p/>
+    <w:p/>
+    <w:p/>
+    <w:p/>
+    <w:p>
+      <w:pPr>
+        <w:pStyle w:val="Ttulo1"/>
+        <w:rPr>
+          <w:rFonts w:eastAsiaTheme="majorEastAsia"/>
+        </w:rPr>
+      </w:pPr>
+      <w:r>
+        <w:rPr>
+          <w:rFonts w:eastAsiaTheme="majorEastAsia"/>
+        </w:rPr>
+        <w:lastRenderedPageBreak/>
+        <w:t>Clase 5: Lista y divisiones del contenido</w:t>
+      </w:r>
+    </w:p>
+    <w:p>
+      <w:pPr>
+        <w:pStyle w:val="Ttulo1"/>
+        <w:rPr>
+          <w:rFonts w:eastAsiaTheme="majorEastAsia"/>
+        </w:rPr>
+      </w:pPr>
+      <w:r>
+        <w:rPr>
+          <w:rFonts w:eastAsiaTheme="majorEastAsia"/>
+        </w:rPr>
+        <w:t>Trabajando con listas:</w:t>
+      </w:r>
+    </w:p>
+    <w:p>
+      <w:pPr>
+        <w:jc w:val="center"/>
+      </w:pPr>
+      <w:r>
+        <w:drawing>
+          <wp:inline distT="0" distB="0" distL="0" distR="0" wp14:anchorId="2C67B670" wp14:editId="21CEA149">
+            <wp:extent cx="2124371" cy="1228896"/>
+            <wp:effectExtent l="0" t="0" r="9525" b="9525"/>
+            <wp:docPr id="28" name="Imagen 28"/>
+            <wp:cNvGraphicFramePr>
+              <a:graphicFrameLocks xmlns:a="http://schemas.openxmlformats.org/drawingml/2006/main" noChangeAspect="1"/>
+            </wp:cNvGraphicFramePr>
+            <a:graphic xmlns:a="http://schemas.openxmlformats.org/drawingml/2006/main">
+              <a:graphicData uri="http://schemas.openxmlformats.org/drawingml/2006/picture">
+                <pic:pic xmlns:pic="http://schemas.openxmlformats.org/drawingml/2006/picture">
+                  <pic:nvPicPr>
+                    <pic:cNvPr id="1" name=""/>
+                    <pic:cNvPicPr/>
+                  </pic:nvPicPr>
+                  <pic:blipFill>
+                    <a:blip r:embed="rId14"/>
+                    <a:stretch>
+                      <a:fillRect/>
+                    </a:stretch>
+                  </pic:blipFill>
+                  <pic:spPr>
+                    <a:xfrm>
+                      <a:off x="0" y="0"/>
+                      <a:ext cx="2124371" cy="1228896"/>
+                    </a:xfrm>
+                    <a:prstGeom prst="rect">
+                      <a:avLst/>
+                    </a:prstGeom>
+                  </pic:spPr>
+                </pic:pic>
+              </a:graphicData>
+            </a:graphic>
+          </wp:inline>
+        </w:drawing>
+      </w:r>
+    </w:p>
+    <w:p>
+      <w:pPr>
+        <w:pStyle w:val="Ttulo1"/>
+        <w:rPr>
+          <w:rFonts w:eastAsiaTheme="majorEastAsia"/>
+        </w:rPr>
+      </w:pPr>
+      <w:r>
+        <w:rPr>
+          <w:rFonts w:eastAsiaTheme="majorEastAsia"/>
+        </w:rPr>
+        <w:t>Divisiones de contenido:</w:t>
+      </w:r>
+    </w:p>
+    <w:p>
+      <w:pPr>
+        <w:jc w:val="center"/>
+      </w:pPr>
+      <w:r>
+        <w:drawing>
+          <wp:inline distT="0" distB="0" distL="0" distR="0" wp14:anchorId="43676C59" wp14:editId="4070DBFB">
+            <wp:extent cx="2210937" cy="4415700"/>
+            <wp:effectExtent l="0" t="0" r="0" b="4445"/>
+            <wp:docPr id="29" name="Imagen 29"/>
+            <wp:cNvGraphicFramePr>
+              <a:graphicFrameLocks xmlns:a="http://schemas.openxmlformats.org/drawingml/2006/main" noChangeAspect="1"/>
+            </wp:cNvGraphicFramePr>
+            <a:graphic xmlns:a="http://schemas.openxmlformats.org/drawingml/2006/main">
+              <a:graphicData uri="http://schemas.openxmlformats.org/drawingml/2006/picture">
+                <pic:pic xmlns:pic="http://schemas.openxmlformats.org/drawingml/2006/picture">
+                  <pic:nvPicPr>
+                    <pic:cNvPr id="1" name=""/>
+                    <pic:cNvPicPr/>
+                  </pic:nvPicPr>
+                  <pic:blipFill>
+                    <a:blip r:embed="rId15"/>
+                    <a:stretch>
+                      <a:fillRect/>
+                    </a:stretch>
+                  </pic:blipFill>
+                  <pic:spPr>
+                    <a:xfrm>
+                      <a:off x="0" y="0"/>
+                      <a:ext cx="2216755" cy="4427320"/>
+                    </a:xfrm>
+                    <a:prstGeom prst="rect">
+                      <a:avLst/>
+                    </a:prstGeom>
+                  </pic:spPr>
+                </pic:pic>
+              </a:graphicData>
+            </a:graphic>
+          </wp:inline>
+        </w:drawing>
+      </w:r>
+    </w:p>
+    <w:p>
+      <w:pPr>
+        <w:pStyle w:val="Ttulo1"/>
+        <w:rPr>
+          <w:rFonts w:eastAsiaTheme="majorEastAsia"/>
+        </w:rPr>
+      </w:pPr>
+    </w:p>
+    <w:p>
+      <w:pPr>
+        <w:pStyle w:val="Ttulo1"/>
+        <w:rPr>
+          <w:rFonts w:eastAsiaTheme="majorEastAsia"/>
+        </w:rPr>
+      </w:pPr>
+      <w:proofErr w:type="spellStart"/>
+      <w:r>
+        <w:rPr>
+          <w:rFonts w:eastAsiaTheme="majorEastAsia"/>
+        </w:rPr>
+        <w:lastRenderedPageBreak/>
+        <w:t>Inline</w:t>
+      </w:r>
+      <w:proofErr w:type="spellEnd"/>
+      <w:r>
+        <w:rPr>
+          <w:rFonts w:eastAsiaTheme="majorEastAsia"/>
+        </w:rPr>
+        <w:t xml:space="preserve"> y Block:</w:t>
+      </w:r>
+    </w:p>
+    <w:p>
+      <w:pPr>
+        <w:pStyle w:val="Ttulo1"/>
+        <w:jc w:val="center"/>
+        <w:rPr>
+          <w:rFonts w:eastAsiaTheme="majorEastAsia"/>
+        </w:rPr>
+      </w:pPr>
+      <w:r>
+        <w:rPr>
+          <w:rFonts w:eastAsiaTheme="majorEastAsia"/>
+        </w:rPr>
+        <w:drawing>
+          <wp:inline distT="0" distB="0" distL="0" distR="0" wp14:anchorId="30DE5D11" wp14:editId="5DA52041">
+            <wp:extent cx="1981477" cy="1810003"/>
+            <wp:effectExtent l="0" t="0" r="0" b="0"/>
+            <wp:docPr id="30" name="Imagen 30"/>
+            <wp:cNvGraphicFramePr>
+              <a:graphicFrameLocks xmlns:a="http://schemas.openxmlformats.org/drawingml/2006/main" noChangeAspect="1"/>
+            </wp:cNvGraphicFramePr>
+            <a:graphic xmlns:a="http://schemas.openxmlformats.org/drawingml/2006/main">
+              <a:graphicData uri="http://schemas.openxmlformats.org/drawingml/2006/picture">
+                <pic:pic xmlns:pic="http://schemas.openxmlformats.org/drawingml/2006/picture">
+                  <pic:nvPicPr>
+                    <pic:cNvPr id="1" name=""/>
+                    <pic:cNvPicPr/>
+                  </pic:nvPicPr>
+                  <pic:blipFill>
+                    <a:blip r:embed="rId16"/>
+                    <a:stretch>
+                      <a:fillRect/>
+                    </a:stretch>
+                  </pic:blipFill>
+                  <pic:spPr>
+                    <a:xfrm>
+                      <a:off x="0" y="0"/>
+                      <a:ext cx="1981477" cy="1810003"/>
+                    </a:xfrm>
+                    <a:prstGeom prst="rect">
+                      <a:avLst/>
+                    </a:prstGeom>
+                  </pic:spPr>
+                </pic:pic>
+              </a:graphicData>
+            </a:graphic>
+          </wp:inline>
+        </w:drawing>
+      </w:r>
+    </w:p>
+    <w:p>
+      <w:pPr>
+        <w:pStyle w:val="Ttulo1"/>
+        <w:rPr>
+          <w:rFonts w:eastAsiaTheme="majorEastAsia"/>
+        </w:rPr>
+      </w:pPr>
+      <w:r>
+        <w:rPr>
+          <w:rFonts w:eastAsiaTheme="majorEastAsia"/>
+        </w:rPr>
+        <w:t>Lo que aprendimos:</w:t>
+      </w:r>
+    </w:p>
+    <w:p>
+      <w:pPr>
+        <w:numPr>
+          <w:ilvl w:val="0"/>
+          <w:numId w:val="20"/>
+        </w:numPr>
+      </w:pPr>
+      <w:r>
+        <w:t>Conocimos las listas (ordenadas y no ordenadas), trabajamos con listas no ordenadas.</w:t>
+      </w:r>
+    </w:p>
+    <w:p>
+      <w:pPr>
+        <w:numPr>
+          <w:ilvl w:val="0"/>
+          <w:numId w:val="20"/>
+        </w:numPr>
+      </w:pPr>
+      <w:r>
+        <w:t>Vimos que para cada ítem de la lista necesitamos usar la etiqueta &lt;</w:t>
+      </w:r>
+      <w:proofErr w:type="spellStart"/>
+      <w:r>
+        <w:t>li</w:t>
+      </w:r>
+      <w:proofErr w:type="spellEnd"/>
+      <w:r>
+        <w:t>&gt;.</w:t>
+      </w:r>
+    </w:p>
+    <w:p>
+      <w:pPr>
+        <w:numPr>
+          <w:ilvl w:val="0"/>
+          <w:numId w:val="20"/>
+        </w:numPr>
+      </w:pPr>
+      <w:r>
+        <w:t>El concepto de las clases en el CSS, estas sirven para marcar ítems, solo que podemos replicar los estilos en varios elementos.</w:t>
+      </w:r>
+    </w:p>
+    <w:p>
+      <w:pPr>
+        <w:numPr>
+          <w:ilvl w:val="0"/>
+          <w:numId w:val="20"/>
+        </w:numPr>
+      </w:pPr>
+      <w:r>
+        <w:t>Cómo referenciar una clase en el CSS.</w:t>
+      </w:r>
+    </w:p>
+    <w:p>
+      <w:pPr>
+        <w:numPr>
+          <w:ilvl w:val="0"/>
+          <w:numId w:val="20"/>
+        </w:numPr>
+      </w:pPr>
+      <w:r>
+        <w:t>Divisores de contenido, utilizando la etiqueta &lt;</w:t>
+      </w:r>
+      <w:proofErr w:type="spellStart"/>
+      <w:r>
+        <w:t>div</w:t>
+      </w:r>
+      <w:proofErr w:type="spellEnd"/>
+      <w:r>
+        <w:t>&gt;.</w:t>
+      </w:r>
+    </w:p>
+    <w:p>
+      <w:pPr>
+        <w:numPr>
+          <w:ilvl w:val="0"/>
+          <w:numId w:val="20"/>
+        </w:numPr>
+      </w:pPr>
+      <w:r>
+        <w:t>Los comportamientos </w:t>
+      </w:r>
+      <w:proofErr w:type="spellStart"/>
+      <w:r>
+        <w:t>inline</w:t>
+      </w:r>
+      <w:proofErr w:type="spellEnd"/>
+      <w:r>
+        <w:t> y block.</w:t>
+      </w:r>
+    </w:p>
+    <w:p/>
+    <w:p/>
+    <w:p/>
+    <w:p/>
+    <w:p>
+      <w:pPr>
+        <w:pStyle w:val="Ttulo1"/>
+        <w:rPr>
+          <w:rFonts w:eastAsiaTheme="majorEastAsia"/>
+        </w:rPr>
+      </w:pPr>
+      <w:r>
+        <w:rPr>
+          <w:rFonts w:eastAsiaTheme="majorEastAsia"/>
+        </w:rPr>
+        <w:lastRenderedPageBreak/>
+        <w:t>Clase 6: Finalizando la pagina</w:t>
+      </w:r>
+    </w:p>
+    <w:p>
+      <w:pPr>
+        <w:pStyle w:val="Ttulo1"/>
+        <w:rPr>
+          <w:rFonts w:eastAsiaTheme="majorEastAsia"/>
+        </w:rPr>
+      </w:pPr>
+      <w:r>
+        <w:rPr>
+          <w:rFonts w:eastAsiaTheme="majorEastAsia"/>
+        </w:rPr>
+        <w:t>Encabezado:</w:t>
+      </w:r>
+    </w:p>
+    <w:p>
+      <w:pPr>
+        <w:jc w:val="center"/>
+      </w:pPr>
+      <w:r>
+        <w:drawing>
+          <wp:inline distT="0" distB="0" distL="0" distR="0" wp14:anchorId="1DC2D8CC" wp14:editId="20D21B58">
+            <wp:extent cx="2715904" cy="5112290"/>
+            <wp:effectExtent l="0" t="0" r="8255" b="0"/>
+            <wp:docPr id="31" name="Imagen 31"/>
+            <wp:cNvGraphicFramePr>
+              <a:graphicFrameLocks xmlns:a="http://schemas.openxmlformats.org/drawingml/2006/main" noChangeAspect="1"/>
+            </wp:cNvGraphicFramePr>
+            <a:graphic xmlns:a="http://schemas.openxmlformats.org/drawingml/2006/main">
+              <a:graphicData uri="http://schemas.openxmlformats.org/drawingml/2006/picture">
+                <pic:pic xmlns:pic="http://schemas.openxmlformats.org/drawingml/2006/picture">
+                  <pic:nvPicPr>
+                    <pic:cNvPr id="1" name=""/>
+                    <pic:cNvPicPr/>
+                  </pic:nvPicPr>
+                  <pic:blipFill>
+                    <a:blip r:embed="rId17"/>
+                    <a:stretch>
+                      <a:fillRect/>
+                    </a:stretch>
+                  </pic:blipFill>
+                  <pic:spPr>
+                    <a:xfrm>
+                      <a:off x="0" y="0"/>
+                      <a:ext cx="2717780" cy="5115821"/>
+                    </a:xfrm>
+                    <a:prstGeom prst="rect">
+                      <a:avLst/>
+                    </a:prstGeom>
+                  </pic:spPr>
+                </pic:pic>
+              </a:graphicData>
+            </a:graphic>
+          </wp:inline>
+        </w:drawing>
+      </w:r>
+    </w:p>
+    <w:p>
+      <w:pPr>
+        <w:pStyle w:val="Ttulo1"/>
+      </w:pPr>
+      <w:r>
+        <w:t>Lo que aprendimos:</w:t>
+      </w:r>
+    </w:p>
+    <w:p>
+      <w:pPr>
+        <w:numPr>
+          <w:ilvl w:val="0"/>
+          <w:numId w:val="21"/>
+        </w:numPr>
+      </w:pPr>
+      <w:r>
+        <w:t>El concepto de encabezado de página y como crearlo.</w:t>
+      </w:r>
+    </w:p>
+    <w:p>
+      <w:pPr>
+        <w:numPr>
+          <w:ilvl w:val="0"/>
+          <w:numId w:val="21"/>
+        </w:numPr>
+      </w:pPr>
+      <w:r>
+        <w:t>Que no es recomendado crear estilos usando etiquetas, lo ideal es usar selectores de clases para todo.</w:t>
+      </w:r>
+    </w:p>
     <w:sectPr>
       <w:pgSz w:w="12240" w:h="15840"/>
       <w:pgMar w:top="1417" w:right="1701" w:bottom="1417" w:left="1701" w:header="708" w:footer="708" w:gutter="0"/>
@@ -260,6 +2193,155 @@
     </w:lvl>
   </w:abstractNum>
   <w:abstractNum w:abstractNumId="1" w15:restartNumberingAfterBreak="0">
+    <w:nsid w:val="0CD03FBD"/>
+    <w:multiLevelType w:val="multilevel"/>
+    <w:tmpl w:val="DA768E88"/>
+    <w:lvl w:ilvl="0">
+      <w:start w:val="1"/>
+      <w:numFmt w:val="bullet"/>
+      <w:lvlText w:val=""/>
+      <w:lvlJc w:val="left"/>
+      <w:pPr>
+        <w:tabs>
+          <w:tab w:val="num" w:pos="720"/>
+        </w:tabs>
+        <w:ind w:left="720" w:hanging="360"/>
+      </w:pPr>
+      <w:rPr>
+        <w:rFonts w:ascii="Symbol" w:hAnsi="Symbol" w:hint="default"/>
+        <w:sz w:val="20"/>
+      </w:rPr>
+    </w:lvl>
+    <w:lvl w:ilvl="1" w:tentative="1">
+      <w:start w:val="1"/>
+      <w:numFmt w:val="bullet"/>
+      <w:lvlText w:val="o"/>
+      <w:lvlJc w:val="left"/>
+      <w:pPr>
+        <w:tabs>
+          <w:tab w:val="num" w:pos="1440"/>
+        </w:tabs>
+        <w:ind w:left="1440" w:hanging="360"/>
+      </w:pPr>
+      <w:rPr>
+        <w:rFonts w:ascii="Courier New" w:hAnsi="Courier New" w:hint="default"/>
+        <w:sz w:val="20"/>
+      </w:rPr>
+    </w:lvl>
+    <w:lvl w:ilvl="2" w:tentative="1">
+      <w:start w:val="1"/>
+      <w:numFmt w:val="bullet"/>
+      <w:lvlText w:val=""/>
+      <w:lvlJc w:val="left"/>
+      <w:pPr>
+        <w:tabs>
+          <w:tab w:val="num" w:pos="2160"/>
+        </w:tabs>
+        <w:ind w:left="2160" w:hanging="360"/>
+      </w:pPr>
+      <w:rPr>
+        <w:rFonts w:ascii="Wingdings" w:hAnsi="Wingdings" w:hint="default"/>
+        <w:sz w:val="20"/>
+      </w:rPr>
+    </w:lvl>
+    <w:lvl w:ilvl="3" w:tentative="1">
+      <w:start w:val="1"/>
+      <w:numFmt w:val="bullet"/>
+      <w:lvlText w:val=""/>
+      <w:lvlJc w:val="left"/>
+      <w:pPr>
+        <w:tabs>
+          <w:tab w:val="num" w:pos="2880"/>
+        </w:tabs>
+        <w:ind w:left="2880" w:hanging="360"/>
+      </w:pPr>
+      <w:rPr>
+        <w:rFonts w:ascii="Wingdings" w:hAnsi="Wingdings" w:hint="default"/>
+        <w:sz w:val="20"/>
+      </w:rPr>
+    </w:lvl>
+    <w:lvl w:ilvl="4" w:tentative="1">
+      <w:start w:val="1"/>
+      <w:numFmt w:val="bullet"/>
+      <w:lvlText w:val=""/>
+      <w:lvlJc w:val="left"/>
+      <w:pPr>
+        <w:tabs>
+          <w:tab w:val="num" w:pos="3600"/>
+        </w:tabs>
+        <w:ind w:left="3600" w:hanging="360"/>
+      </w:pPr>
+      <w:rPr>
+        <w:rFonts w:ascii="Wingdings" w:hAnsi="Wingdings" w:hint="default"/>
+        <w:sz w:val="20"/>
+      </w:rPr>
+    </w:lvl>
+    <w:lvl w:ilvl="5" w:tentative="1">
+      <w:start w:val="1"/>
+      <w:numFmt w:val="bullet"/>
+      <w:lvlText w:val=""/>
+      <w:lvlJc w:val="left"/>
+      <w:pPr>
+        <w:tabs>
+          <w:tab w:val="num" w:pos="4320"/>
+        </w:tabs>
+        <w:ind w:left="4320" w:hanging="360"/>
+      </w:pPr>
+      <w:rPr>
+        <w:rFonts w:ascii="Wingdings" w:hAnsi="Wingdings" w:hint="default"/>
+        <w:sz w:val="20"/>
+      </w:rPr>
+    </w:lvl>
+    <w:lvl w:ilvl="6" w:tentative="1">
+      <w:start w:val="1"/>
+      <w:numFmt w:val="bullet"/>
+      <w:lvlText w:val=""/>
+      <w:lvlJc w:val="left"/>
+      <w:pPr>
+        <w:tabs>
+          <w:tab w:val="num" w:pos="5040"/>
+        </w:tabs>
+        <w:ind w:left="5040" w:hanging="360"/>
+      </w:pPr>
+      <w:rPr>
+        <w:rFonts w:ascii="Wingdings" w:hAnsi="Wingdings" w:hint="default"/>
+        <w:sz w:val="20"/>
+      </w:rPr>
+    </w:lvl>
+    <w:lvl w:ilvl="7" w:tentative="1">
+      <w:start w:val="1"/>
+      <w:numFmt w:val="bullet"/>
+      <w:lvlText w:val=""/>
+      <w:lvlJc w:val="left"/>
+      <w:pPr>
+        <w:tabs>
+          <w:tab w:val="num" w:pos="5760"/>
+        </w:tabs>
+        <w:ind w:left="5760" w:hanging="360"/>
+      </w:pPr>
+      <w:rPr>
+        <w:rFonts w:ascii="Wingdings" w:hAnsi="Wingdings" w:hint="default"/>
+        <w:sz w:val="20"/>
+      </w:rPr>
+    </w:lvl>
+    <w:lvl w:ilvl="8" w:tentative="1">
+      <w:start w:val="1"/>
+      <w:numFmt w:val="bullet"/>
+      <w:lvlText w:val=""/>
+      <w:lvlJc w:val="left"/>
+      <w:pPr>
+        <w:tabs>
+          <w:tab w:val="num" w:pos="6480"/>
+        </w:tabs>
+        <w:ind w:left="6480" w:hanging="360"/>
+      </w:pPr>
+      <w:rPr>
+        <w:rFonts w:ascii="Wingdings" w:hAnsi="Wingdings" w:hint="default"/>
+        <w:sz w:val="20"/>
+      </w:rPr>
+    </w:lvl>
+  </w:abstractNum>
+  <w:abstractNum w:abstractNumId="2" w15:restartNumberingAfterBreak="0">
     <w:nsid w:val="14286A87"/>
     <w:multiLevelType w:val="multilevel"/>
     <w:tmpl w:val="2318D8A0"/>
@@ -408,7 +2490,120 @@
       </w:rPr>
     </w:lvl>
   </w:abstractNum>
-  <w:abstractNum w:abstractNumId="2" w15:restartNumberingAfterBreak="0">
+  <w:abstractNum w:abstractNumId="3" w15:restartNumberingAfterBreak="0">
+    <w:nsid w:val="17F667DF"/>
+    <w:multiLevelType w:val="hybridMultilevel"/>
+    <w:tmpl w:val="4C42DF68"/>
+    <w:lvl w:ilvl="0" w:tplc="240A0001">
+      <w:start w:val="1"/>
+      <w:numFmt w:val="bullet"/>
+      <w:lvlText w:val=""/>
+      <w:lvlJc w:val="left"/>
+      <w:pPr>
+        <w:ind w:left="720" w:hanging="360"/>
+      </w:pPr>
+      <w:rPr>
+        <w:rFonts w:ascii="Symbol" w:hAnsi="Symbol" w:hint="default"/>
+      </w:rPr>
+    </w:lvl>
+    <w:lvl w:ilvl="1" w:tplc="240A0003" w:tentative="1">
+      <w:start w:val="1"/>
+      <w:numFmt w:val="bullet"/>
+      <w:lvlText w:val="o"/>
+      <w:lvlJc w:val="left"/>
+      <w:pPr>
+        <w:ind w:left="1440" w:hanging="360"/>
+      </w:pPr>
+      <w:rPr>
+        <w:rFonts w:ascii="Courier New" w:hAnsi="Courier New" w:cs="Courier New" w:hint="default"/>
+      </w:rPr>
+    </w:lvl>
+    <w:lvl w:ilvl="2" w:tplc="240A0005" w:tentative="1">
+      <w:start w:val="1"/>
+      <w:numFmt w:val="bullet"/>
+      <w:lvlText w:val=""/>
+      <w:lvlJc w:val="left"/>
+      <w:pPr>
+        <w:ind w:left="2160" w:hanging="360"/>
+      </w:pPr>
+      <w:rPr>
+        <w:rFonts w:ascii="Wingdings" w:hAnsi="Wingdings" w:hint="default"/>
+      </w:rPr>
+    </w:lvl>
+    <w:lvl w:ilvl="3" w:tplc="240A0001" w:tentative="1">
+      <w:start w:val="1"/>
+      <w:numFmt w:val="bullet"/>
+      <w:lvlText w:val=""/>
+      <w:lvlJc w:val="left"/>
+      <w:pPr>
+        <w:ind w:left="2880" w:hanging="360"/>
+      </w:pPr>
+      <w:rPr>
+        <w:rFonts w:ascii="Symbol" w:hAnsi="Symbol" w:hint="default"/>
+      </w:rPr>
+    </w:lvl>
+    <w:lvl w:ilvl="4" w:tplc="240A0003" w:tentative="1">
+      <w:start w:val="1"/>
+      <w:numFmt w:val="bullet"/>
+      <w:lvlText w:val="o"/>
+      <w:lvlJc w:val="left"/>
+      <w:pPr>
+        <w:ind w:left="3600" w:hanging="360"/>
+      </w:pPr>
+      <w:rPr>
+        <w:rFonts w:ascii="Courier New" w:hAnsi="Courier New" w:cs="Courier New" w:hint="default"/>
+      </w:rPr>
+    </w:lvl>
+    <w:lvl w:ilvl="5" w:tplc="240A0005" w:tentative="1">
+      <w:start w:val="1"/>
+      <w:numFmt w:val="bullet"/>
+      <w:lvlText w:val=""/>
+      <w:lvlJc w:val="left"/>
+      <w:pPr>
+        <w:ind w:left="4320" w:hanging="360"/>
+      </w:pPr>
+      <w:rPr>
+        <w:rFonts w:ascii="Wingdings" w:hAnsi="Wingdings" w:hint="default"/>
+      </w:rPr>
+    </w:lvl>
+    <w:lvl w:ilvl="6" w:tplc="240A0001" w:tentative="1">
+      <w:start w:val="1"/>
+      <w:numFmt w:val="bullet"/>
+      <w:lvlText w:val=""/>
+      <w:lvlJc w:val="left"/>
+      <w:pPr>
+        <w:ind w:left="5040" w:hanging="360"/>
+      </w:pPr>
+      <w:rPr>
+        <w:rFonts w:ascii="Symbol" w:hAnsi="Symbol" w:hint="default"/>
+      </w:rPr>
+    </w:lvl>
+    <w:lvl w:ilvl="7" w:tplc="240A0003" w:tentative="1">
+      <w:start w:val="1"/>
+      <w:numFmt w:val="bullet"/>
+      <w:lvlText w:val="o"/>
+      <w:lvlJc w:val="left"/>
+      <w:pPr>
+        <w:ind w:left="5760" w:hanging="360"/>
+      </w:pPr>
+      <w:rPr>
+        <w:rFonts w:ascii="Courier New" w:hAnsi="Courier New" w:cs="Courier New" w:hint="default"/>
+      </w:rPr>
+    </w:lvl>
+    <w:lvl w:ilvl="8" w:tplc="240A0005" w:tentative="1">
+      <w:start w:val="1"/>
+      <w:numFmt w:val="bullet"/>
+      <w:lvlText w:val=""/>
+      <w:lvlJc w:val="left"/>
+      <w:pPr>
+        <w:ind w:left="6480" w:hanging="360"/>
+      </w:pPr>
+      <w:rPr>
+        <w:rFonts w:ascii="Wingdings" w:hAnsi="Wingdings" w:hint="default"/>
+      </w:rPr>
+    </w:lvl>
+  </w:abstractNum>
+  <w:abstractNum w:abstractNumId="4" w15:restartNumberingAfterBreak="0">
     <w:nsid w:val="18E77E7C"/>
     <w:multiLevelType w:val="multilevel"/>
     <w:tmpl w:val="46DCCC50"/>
@@ -557,7 +2752,7 @@
       </w:rPr>
     </w:lvl>
   </w:abstractNum>
-  <w:abstractNum w:abstractNumId="3" w15:restartNumberingAfterBreak="0">
+  <w:abstractNum w:abstractNumId="5" w15:restartNumberingAfterBreak="0">
     <w:nsid w:val="1A1714BA"/>
     <w:multiLevelType w:val="multilevel"/>
     <w:tmpl w:val="ADB8E820"/>
@@ -706,7 +2901,156 @@
       </w:rPr>
     </w:lvl>
   </w:abstractNum>
-  <w:abstractNum w:abstractNumId="4" w15:restartNumberingAfterBreak="0">
+  <w:abstractNum w:abstractNumId="6" w15:restartNumberingAfterBreak="0">
+    <w:nsid w:val="21F44020"/>
+    <w:multiLevelType w:val="multilevel"/>
+    <w:tmpl w:val="9AFC1B40"/>
+    <w:lvl w:ilvl="0">
+      <w:start w:val="1"/>
+      <w:numFmt w:val="bullet"/>
+      <w:lvlText w:val=""/>
+      <w:lvlJc w:val="left"/>
+      <w:pPr>
+        <w:tabs>
+          <w:tab w:val="num" w:pos="720"/>
+        </w:tabs>
+        <w:ind w:left="720" w:hanging="360"/>
+      </w:pPr>
+      <w:rPr>
+        <w:rFonts w:ascii="Symbol" w:hAnsi="Symbol" w:hint="default"/>
+        <w:sz w:val="20"/>
+      </w:rPr>
+    </w:lvl>
+    <w:lvl w:ilvl="1" w:tentative="1">
+      <w:start w:val="1"/>
+      <w:numFmt w:val="bullet"/>
+      <w:lvlText w:val="o"/>
+      <w:lvlJc w:val="left"/>
+      <w:pPr>
+        <w:tabs>
+          <w:tab w:val="num" w:pos="1440"/>
+        </w:tabs>
+        <w:ind w:left="1440" w:hanging="360"/>
+      </w:pPr>
+      <w:rPr>
+        <w:rFonts w:ascii="Courier New" w:hAnsi="Courier New" w:hint="default"/>
+        <w:sz w:val="20"/>
+      </w:rPr>
+    </w:lvl>
+    <w:lvl w:ilvl="2" w:tentative="1">
+      <w:start w:val="1"/>
+      <w:numFmt w:val="bullet"/>
+      <w:lvlText w:val=""/>
+      <w:lvlJc w:val="left"/>
+      <w:pPr>
+        <w:tabs>
+          <w:tab w:val="num" w:pos="2160"/>
+        </w:tabs>
+        <w:ind w:left="2160" w:hanging="360"/>
+      </w:pPr>
+      <w:rPr>
+        <w:rFonts w:ascii="Wingdings" w:hAnsi="Wingdings" w:hint="default"/>
+        <w:sz w:val="20"/>
+      </w:rPr>
+    </w:lvl>
+    <w:lvl w:ilvl="3" w:tentative="1">
+      <w:start w:val="1"/>
+      <w:numFmt w:val="bullet"/>
+      <w:lvlText w:val=""/>
+      <w:lvlJc w:val="left"/>
+      <w:pPr>
+        <w:tabs>
+          <w:tab w:val="num" w:pos="2880"/>
+        </w:tabs>
+        <w:ind w:left="2880" w:hanging="360"/>
+      </w:pPr>
+      <w:rPr>
+        <w:rFonts w:ascii="Wingdings" w:hAnsi="Wingdings" w:hint="default"/>
+        <w:sz w:val="20"/>
+      </w:rPr>
+    </w:lvl>
+    <w:lvl w:ilvl="4" w:tentative="1">
+      <w:start w:val="1"/>
+      <w:numFmt w:val="bullet"/>
+      <w:lvlText w:val=""/>
+      <w:lvlJc w:val="left"/>
+      <w:pPr>
+        <w:tabs>
+          <w:tab w:val="num" w:pos="3600"/>
+        </w:tabs>
+        <w:ind w:left="3600" w:hanging="360"/>
+      </w:pPr>
+      <w:rPr>
+        <w:rFonts w:ascii="Wingdings" w:hAnsi="Wingdings" w:hint="default"/>
+        <w:sz w:val="20"/>
+      </w:rPr>
+    </w:lvl>
+    <w:lvl w:ilvl="5" w:tentative="1">
+      <w:start w:val="1"/>
+      <w:numFmt w:val="bullet"/>
+      <w:lvlText w:val=""/>
+      <w:lvlJc w:val="left"/>
+      <w:pPr>
+        <w:tabs>
+          <w:tab w:val="num" w:pos="4320"/>
+        </w:tabs>
+        <w:ind w:left="4320" w:hanging="360"/>
+      </w:pPr>
+      <w:rPr>
+        <w:rFonts w:ascii="Wingdings" w:hAnsi="Wingdings" w:hint="default"/>
+        <w:sz w:val="20"/>
+      </w:rPr>
+    </w:lvl>
+    <w:lvl w:ilvl="6" w:tentative="1">
+      <w:start w:val="1"/>
+      <w:numFmt w:val="bullet"/>
+      <w:lvlText w:val=""/>
+      <w:lvlJc w:val="left"/>
+      <w:pPr>
+        <w:tabs>
+          <w:tab w:val="num" w:pos="5040"/>
+        </w:tabs>
+        <w:ind w:left="5040" w:hanging="360"/>
+      </w:pPr>
+      <w:rPr>
+        <w:rFonts w:ascii="Wingdings" w:hAnsi="Wingdings" w:hint="default"/>
+        <w:sz w:val="20"/>
+      </w:rPr>
+    </w:lvl>
+    <w:lvl w:ilvl="7" w:tentative="1">
+      <w:start w:val="1"/>
+      <w:numFmt w:val="bullet"/>
+      <w:lvlText w:val=""/>
+      <w:lvlJc w:val="left"/>
+      <w:pPr>
+        <w:tabs>
+          <w:tab w:val="num" w:pos="5760"/>
+        </w:tabs>
+        <w:ind w:left="5760" w:hanging="360"/>
+      </w:pPr>
+      <w:rPr>
+        <w:rFonts w:ascii="Wingdings" w:hAnsi="Wingdings" w:hint="default"/>
+        <w:sz w:val="20"/>
+      </w:rPr>
+    </w:lvl>
+    <w:lvl w:ilvl="8" w:tentative="1">
+      <w:start w:val="1"/>
+      <w:numFmt w:val="bullet"/>
+      <w:lvlText w:val=""/>
+      <w:lvlJc w:val="left"/>
+      <w:pPr>
+        <w:tabs>
+          <w:tab w:val="num" w:pos="6480"/>
+        </w:tabs>
+        <w:ind w:left="6480" w:hanging="360"/>
+      </w:pPr>
+      <w:rPr>
+        <w:rFonts w:ascii="Wingdings" w:hAnsi="Wingdings" w:hint="default"/>
+        <w:sz w:val="20"/>
+      </w:rPr>
+    </w:lvl>
+  </w:abstractNum>
+  <w:abstractNum w:abstractNumId="7" w15:restartNumberingAfterBreak="0">
     <w:nsid w:val="2A4D7EF2"/>
     <w:multiLevelType w:val="hybridMultilevel"/>
     <w:tmpl w:val="9DE4BE9A"/>
@@ -819,7 +3163,7 @@
       </w:rPr>
     </w:lvl>
   </w:abstractNum>
-  <w:abstractNum w:abstractNumId="5" w15:restartNumberingAfterBreak="0">
+  <w:abstractNum w:abstractNumId="8" w15:restartNumberingAfterBreak="0">
     <w:nsid w:val="31D917A7"/>
     <w:multiLevelType w:val="hybridMultilevel"/>
     <w:tmpl w:val="130042B2"/>
@@ -932,7 +3276,156 @@
       </w:rPr>
     </w:lvl>
   </w:abstractNum>
-  <w:abstractNum w:abstractNumId="6" w15:restartNumberingAfterBreak="0">
+  <w:abstractNum w:abstractNumId="9" w15:restartNumberingAfterBreak="0">
+    <w:nsid w:val="41FD4632"/>
+    <w:multiLevelType w:val="multilevel"/>
+    <w:tmpl w:val="6332E4AC"/>
+    <w:lvl w:ilvl="0">
+      <w:start w:val="1"/>
+      <w:numFmt w:val="bullet"/>
+      <w:lvlText w:val=""/>
+      <w:lvlJc w:val="left"/>
+      <w:pPr>
+        <w:tabs>
+          <w:tab w:val="num" w:pos="720"/>
+        </w:tabs>
+        <w:ind w:left="720" w:hanging="360"/>
+      </w:pPr>
+      <w:rPr>
+        <w:rFonts w:ascii="Symbol" w:hAnsi="Symbol" w:hint="default"/>
+        <w:sz w:val="20"/>
+      </w:rPr>
+    </w:lvl>
+    <w:lvl w:ilvl="1" w:tentative="1">
+      <w:start w:val="1"/>
+      <w:numFmt w:val="bullet"/>
+      <w:lvlText w:val="o"/>
+      <w:lvlJc w:val="left"/>
+      <w:pPr>
+        <w:tabs>
+          <w:tab w:val="num" w:pos="1440"/>
+        </w:tabs>
+        <w:ind w:left="1440" w:hanging="360"/>
+      </w:pPr>
+      <w:rPr>
+        <w:rFonts w:ascii="Courier New" w:hAnsi="Courier New" w:hint="default"/>
+        <w:sz w:val="20"/>
+      </w:rPr>
+    </w:lvl>
+    <w:lvl w:ilvl="2" w:tentative="1">
+      <w:start w:val="1"/>
+      <w:numFmt w:val="bullet"/>
+      <w:lvlText w:val=""/>
+      <w:lvlJc w:val="left"/>
+      <w:pPr>
+        <w:tabs>
+          <w:tab w:val="num" w:pos="2160"/>
+        </w:tabs>
+        <w:ind w:left="2160" w:hanging="360"/>
+      </w:pPr>
+      <w:rPr>
+        <w:rFonts w:ascii="Wingdings" w:hAnsi="Wingdings" w:hint="default"/>
+        <w:sz w:val="20"/>
+      </w:rPr>
+    </w:lvl>
+    <w:lvl w:ilvl="3" w:tentative="1">
+      <w:start w:val="1"/>
+      <w:numFmt w:val="bullet"/>
+      <w:lvlText w:val=""/>
+      <w:lvlJc w:val="left"/>
+      <w:pPr>
+        <w:tabs>
+          <w:tab w:val="num" w:pos="2880"/>
+        </w:tabs>
+        <w:ind w:left="2880" w:hanging="360"/>
+      </w:pPr>
+      <w:rPr>
+        <w:rFonts w:ascii="Wingdings" w:hAnsi="Wingdings" w:hint="default"/>
+        <w:sz w:val="20"/>
+      </w:rPr>
+    </w:lvl>
+    <w:lvl w:ilvl="4" w:tentative="1">
+      <w:start w:val="1"/>
+      <w:numFmt w:val="bullet"/>
+      <w:lvlText w:val=""/>
+      <w:lvlJc w:val="left"/>
+      <w:pPr>
+        <w:tabs>
+          <w:tab w:val="num" w:pos="3600"/>
+        </w:tabs>
+        <w:ind w:left="3600" w:hanging="360"/>
+      </w:pPr>
+      <w:rPr>
+        <w:rFonts w:ascii="Wingdings" w:hAnsi="Wingdings" w:hint="default"/>
+        <w:sz w:val="20"/>
+      </w:rPr>
+    </w:lvl>
+    <w:lvl w:ilvl="5" w:tentative="1">
+      <w:start w:val="1"/>
+      <w:numFmt w:val="bullet"/>
+      <w:lvlText w:val=""/>
+      <w:lvlJc w:val="left"/>
+      <w:pPr>
+        <w:tabs>
+          <w:tab w:val="num" w:pos="4320"/>
+        </w:tabs>
+        <w:ind w:left="4320" w:hanging="360"/>
+      </w:pPr>
+      <w:rPr>
+        <w:rFonts w:ascii="Wingdings" w:hAnsi="Wingdings" w:hint="default"/>
+        <w:sz w:val="20"/>
+      </w:rPr>
+    </w:lvl>
+    <w:lvl w:ilvl="6" w:tentative="1">
+      <w:start w:val="1"/>
+      <w:numFmt w:val="bullet"/>
+      <w:lvlText w:val=""/>
+      <w:lvlJc w:val="left"/>
+      <w:pPr>
+        <w:tabs>
+          <w:tab w:val="num" w:pos="5040"/>
+        </w:tabs>
+        <w:ind w:left="5040" w:hanging="360"/>
+      </w:pPr>
+      <w:rPr>
+        <w:rFonts w:ascii="Wingdings" w:hAnsi="Wingdings" w:hint="default"/>
+        <w:sz w:val="20"/>
+      </w:rPr>
+    </w:lvl>
+    <w:lvl w:ilvl="7" w:tentative="1">
+      <w:start w:val="1"/>
+      <w:numFmt w:val="bullet"/>
+      <w:lvlText w:val=""/>
+      <w:lvlJc w:val="left"/>
+      <w:pPr>
+        <w:tabs>
+          <w:tab w:val="num" w:pos="5760"/>
+        </w:tabs>
+        <w:ind w:left="5760" w:hanging="360"/>
+      </w:pPr>
+      <w:rPr>
+        <w:rFonts w:ascii="Wingdings" w:hAnsi="Wingdings" w:hint="default"/>
+        <w:sz w:val="20"/>
+      </w:rPr>
+    </w:lvl>
+    <w:lvl w:ilvl="8" w:tentative="1">
+      <w:start w:val="1"/>
+      <w:numFmt w:val="bullet"/>
+      <w:lvlText w:val=""/>
+      <w:lvlJc w:val="left"/>
+      <w:pPr>
+        <w:tabs>
+          <w:tab w:val="num" w:pos="6480"/>
+        </w:tabs>
+        <w:ind w:left="6480" w:hanging="360"/>
+      </w:pPr>
+      <w:rPr>
+        <w:rFonts w:ascii="Wingdings" w:hAnsi="Wingdings" w:hint="default"/>
+        <w:sz w:val="20"/>
+      </w:rPr>
+    </w:lvl>
+  </w:abstractNum>
+  <w:abstractNum w:abstractNumId="10" w15:restartNumberingAfterBreak="0">
     <w:nsid w:val="46D34C30"/>
     <w:multiLevelType w:val="hybridMultilevel"/>
     <w:tmpl w:val="3E247666"/>
@@ -1045,7 +3538,7 @@
       </w:rPr>
     </w:lvl>
   </w:abstractNum>
-  <w:abstractNum w:abstractNumId="7" w15:restartNumberingAfterBreak="0">
+  <w:abstractNum w:abstractNumId="11" w15:restartNumberingAfterBreak="0">
     <w:nsid w:val="4BA9627A"/>
     <w:multiLevelType w:val="hybridMultilevel"/>
     <w:tmpl w:val="4CD4AFF0"/>
@@ -1158,7 +3651,156 @@
       </w:rPr>
     </w:lvl>
   </w:abstractNum>
-  <w:abstractNum w:abstractNumId="8" w15:restartNumberingAfterBreak="0">
+  <w:abstractNum w:abstractNumId="12" w15:restartNumberingAfterBreak="0">
+    <w:nsid w:val="50A932C8"/>
+    <w:multiLevelType w:val="multilevel"/>
+    <w:tmpl w:val="BA84D7A2"/>
+    <w:lvl w:ilvl="0">
+      <w:start w:val="1"/>
+      <w:numFmt w:val="bullet"/>
+      <w:lvlText w:val=""/>
+      <w:lvlJc w:val="left"/>
+      <w:pPr>
+        <w:tabs>
+          <w:tab w:val="num" w:pos="720"/>
+        </w:tabs>
+        <w:ind w:left="720" w:hanging="360"/>
+      </w:pPr>
+      <w:rPr>
+        <w:rFonts w:ascii="Symbol" w:hAnsi="Symbol" w:hint="default"/>
+        <w:sz w:val="20"/>
+      </w:rPr>
+    </w:lvl>
+    <w:lvl w:ilvl="1" w:tentative="1">
+      <w:start w:val="1"/>
+      <w:numFmt w:val="bullet"/>
+      <w:lvlText w:val="o"/>
+      <w:lvlJc w:val="left"/>
+      <w:pPr>
+        <w:tabs>
+          <w:tab w:val="num" w:pos="1440"/>
+        </w:tabs>
+        <w:ind w:left="1440" w:hanging="360"/>
+      </w:pPr>
+      <w:rPr>
+        <w:rFonts w:ascii="Courier New" w:hAnsi="Courier New" w:hint="default"/>
+        <w:sz w:val="20"/>
+      </w:rPr>
+    </w:lvl>
+    <w:lvl w:ilvl="2" w:tentative="1">
+      <w:start w:val="1"/>
+      <w:numFmt w:val="bullet"/>
+      <w:lvlText w:val=""/>
+      <w:lvlJc w:val="left"/>
+      <w:pPr>
+        <w:tabs>
+          <w:tab w:val="num" w:pos="2160"/>
+        </w:tabs>
+        <w:ind w:left="2160" w:hanging="360"/>
+      </w:pPr>
+      <w:rPr>
+        <w:rFonts w:ascii="Wingdings" w:hAnsi="Wingdings" w:hint="default"/>
+        <w:sz w:val="20"/>
+      </w:rPr>
+    </w:lvl>
+    <w:lvl w:ilvl="3" w:tentative="1">
+      <w:start w:val="1"/>
+      <w:numFmt w:val="bullet"/>
+      <w:lvlText w:val=""/>
+      <w:lvlJc w:val="left"/>
+      <w:pPr>
+        <w:tabs>
+          <w:tab w:val="num" w:pos="2880"/>
+        </w:tabs>
+        <w:ind w:left="2880" w:hanging="360"/>
+      </w:pPr>
+      <w:rPr>
+        <w:rFonts w:ascii="Wingdings" w:hAnsi="Wingdings" w:hint="default"/>
+        <w:sz w:val="20"/>
+      </w:rPr>
+    </w:lvl>
+    <w:lvl w:ilvl="4" w:tentative="1">
+      <w:start w:val="1"/>
+      <w:numFmt w:val="bullet"/>
+      <w:lvlText w:val=""/>
+      <w:lvlJc w:val="left"/>
+      <w:pPr>
+        <w:tabs>
+          <w:tab w:val="num" w:pos="3600"/>
+        </w:tabs>
+        <w:ind w:left="3600" w:hanging="360"/>
+      </w:pPr>
+      <w:rPr>
+        <w:rFonts w:ascii="Wingdings" w:hAnsi="Wingdings" w:hint="default"/>
+        <w:sz w:val="20"/>
+      </w:rPr>
+    </w:lvl>
+    <w:lvl w:ilvl="5" w:tentative="1">
+      <w:start w:val="1"/>
+      <w:numFmt w:val="bullet"/>
+      <w:lvlText w:val=""/>
+      <w:lvlJc w:val="left"/>
+      <w:pPr>
+        <w:tabs>
+          <w:tab w:val="num" w:pos="4320"/>
+        </w:tabs>
+        <w:ind w:left="4320" w:hanging="360"/>
+      </w:pPr>
+      <w:rPr>
+        <w:rFonts w:ascii="Wingdings" w:hAnsi="Wingdings" w:hint="default"/>
+        <w:sz w:val="20"/>
+      </w:rPr>
+    </w:lvl>
+    <w:lvl w:ilvl="6" w:tentative="1">
+      <w:start w:val="1"/>
+      <w:numFmt w:val="bullet"/>
+      <w:lvlText w:val=""/>
+      <w:lvlJc w:val="left"/>
+      <w:pPr>
+        <w:tabs>
+          <w:tab w:val="num" w:pos="5040"/>
+        </w:tabs>
+        <w:ind w:left="5040" w:hanging="360"/>
+      </w:pPr>
+      <w:rPr>
+        <w:rFonts w:ascii="Wingdings" w:hAnsi="Wingdings" w:hint="default"/>
+        <w:sz w:val="20"/>
+      </w:rPr>
+    </w:lvl>
+    <w:lvl w:ilvl="7" w:tentative="1">
+      <w:start w:val="1"/>
+      <w:numFmt w:val="bullet"/>
+      <w:lvlText w:val=""/>
+      <w:lvlJc w:val="left"/>
+      <w:pPr>
+        <w:tabs>
+          <w:tab w:val="num" w:pos="5760"/>
+        </w:tabs>
+        <w:ind w:left="5760" w:hanging="360"/>
+      </w:pPr>
+      <w:rPr>
+        <w:rFonts w:ascii="Wingdings" w:hAnsi="Wingdings" w:hint="default"/>
+        <w:sz w:val="20"/>
+      </w:rPr>
+    </w:lvl>
+    <w:lvl w:ilvl="8" w:tentative="1">
+      <w:start w:val="1"/>
+      <w:numFmt w:val="bullet"/>
+      <w:lvlText w:val=""/>
+      <w:lvlJc w:val="left"/>
+      <w:pPr>
+        <w:tabs>
+          <w:tab w:val="num" w:pos="6480"/>
+        </w:tabs>
+        <w:ind w:left="6480" w:hanging="360"/>
+      </w:pPr>
+      <w:rPr>
+        <w:rFonts w:ascii="Wingdings" w:hAnsi="Wingdings" w:hint="default"/>
+        <w:sz w:val="20"/>
+      </w:rPr>
+    </w:lvl>
+  </w:abstractNum>
+  <w:abstractNum w:abstractNumId="13" w15:restartNumberingAfterBreak="0">
     <w:nsid w:val="58771E8D"/>
     <w:multiLevelType w:val="multilevel"/>
     <w:tmpl w:val="9026AD98"/>
@@ -1307,7 +3949,7 @@
       </w:rPr>
     </w:lvl>
   </w:abstractNum>
-  <w:abstractNum w:abstractNumId="9" w15:restartNumberingAfterBreak="0">
+  <w:abstractNum w:abstractNumId="14" w15:restartNumberingAfterBreak="0">
     <w:nsid w:val="69A70423"/>
     <w:multiLevelType w:val="multilevel"/>
     <w:tmpl w:val="E6A60BDE"/>
@@ -1456,7 +4098,7 @@
       </w:rPr>
     </w:lvl>
   </w:abstractNum>
-  <w:abstractNum w:abstractNumId="10" w15:restartNumberingAfterBreak="0">
+  <w:abstractNum w:abstractNumId="15" w15:restartNumberingAfterBreak="0">
     <w:nsid w:val="6DD316BE"/>
     <w:multiLevelType w:val="hybridMultilevel"/>
     <w:tmpl w:val="7E7003C4"/>
@@ -1569,7 +4211,305 @@
       </w:rPr>
     </w:lvl>
   </w:abstractNum>
-  <w:abstractNum w:abstractNumId="11" w15:restartNumberingAfterBreak="0">
+  <w:abstractNum w:abstractNumId="16" w15:restartNumberingAfterBreak="0">
+    <w:nsid w:val="746A5ABB"/>
+    <w:multiLevelType w:val="multilevel"/>
+    <w:tmpl w:val="E0DC13FA"/>
+    <w:lvl w:ilvl="0">
+      <w:start w:val="1"/>
+      <w:numFmt w:val="bullet"/>
+      <w:lvlText w:val=""/>
+      <w:lvlJc w:val="left"/>
+      <w:pPr>
+        <w:tabs>
+          <w:tab w:val="num" w:pos="720"/>
+        </w:tabs>
+        <w:ind w:left="720" w:hanging="360"/>
+      </w:pPr>
+      <w:rPr>
+        <w:rFonts w:ascii="Symbol" w:hAnsi="Symbol" w:hint="default"/>
+        <w:sz w:val="20"/>
+      </w:rPr>
+    </w:lvl>
+    <w:lvl w:ilvl="1" w:tentative="1">
+      <w:start w:val="1"/>
+      <w:numFmt w:val="bullet"/>
+      <w:lvlText w:val="o"/>
+      <w:lvlJc w:val="left"/>
+      <w:pPr>
+        <w:tabs>
+          <w:tab w:val="num" w:pos="1440"/>
+        </w:tabs>
+        <w:ind w:left="1440" w:hanging="360"/>
+      </w:pPr>
+      <w:rPr>
+        <w:rFonts w:ascii="Courier New" w:hAnsi="Courier New" w:hint="default"/>
+        <w:sz w:val="20"/>
+      </w:rPr>
+    </w:lvl>
+    <w:lvl w:ilvl="2" w:tentative="1">
+      <w:start w:val="1"/>
+      <w:numFmt w:val="bullet"/>
+      <w:lvlText w:val=""/>
+      <w:lvlJc w:val="left"/>
+      <w:pPr>
+        <w:tabs>
+          <w:tab w:val="num" w:pos="2160"/>
+        </w:tabs>
+        <w:ind w:left="2160" w:hanging="360"/>
+      </w:pPr>
+      <w:rPr>
+        <w:rFonts w:ascii="Wingdings" w:hAnsi="Wingdings" w:hint="default"/>
+        <w:sz w:val="20"/>
+      </w:rPr>
+    </w:lvl>
+    <w:lvl w:ilvl="3" w:tentative="1">
+      <w:start w:val="1"/>
+      <w:numFmt w:val="bullet"/>
+      <w:lvlText w:val=""/>
+      <w:lvlJc w:val="left"/>
+      <w:pPr>
+        <w:tabs>
+          <w:tab w:val="num" w:pos="2880"/>
+        </w:tabs>
+        <w:ind w:left="2880" w:hanging="360"/>
+      </w:pPr>
+      <w:rPr>
+        <w:rFonts w:ascii="Wingdings" w:hAnsi="Wingdings" w:hint="default"/>
+        <w:sz w:val="20"/>
+      </w:rPr>
+    </w:lvl>
+    <w:lvl w:ilvl="4" w:tentative="1">
+      <w:start w:val="1"/>
+      <w:numFmt w:val="bullet"/>
+      <w:lvlText w:val=""/>
+      <w:lvlJc w:val="left"/>
+      <w:pPr>
+        <w:tabs>
+          <w:tab w:val="num" w:pos="3600"/>
+        </w:tabs>
+        <w:ind w:left="3600" w:hanging="360"/>
+      </w:pPr>
+      <w:rPr>
+        <w:rFonts w:ascii="Wingdings" w:hAnsi="Wingdings" w:hint="default"/>
+        <w:sz w:val="20"/>
+      </w:rPr>
+    </w:lvl>
+    <w:lvl w:ilvl="5" w:tentative="1">
+      <w:start w:val="1"/>
+      <w:numFmt w:val="bullet"/>
+      <w:lvlText w:val=""/>
+      <w:lvlJc w:val="left"/>
+      <w:pPr>
+        <w:tabs>
+          <w:tab w:val="num" w:pos="4320"/>
+        </w:tabs>
+        <w:ind w:left="4320" w:hanging="360"/>
+      </w:pPr>
+      <w:rPr>
+        <w:rFonts w:ascii="Wingdings" w:hAnsi="Wingdings" w:hint="default"/>
+        <w:sz w:val="20"/>
+      </w:rPr>
+    </w:lvl>
+    <w:lvl w:ilvl="6" w:tentative="1">
+      <w:start w:val="1"/>
+      <w:numFmt w:val="bullet"/>
+      <w:lvlText w:val=""/>
+      <w:lvlJc w:val="left"/>
+      <w:pPr>
+        <w:tabs>
+          <w:tab w:val="num" w:pos="5040"/>
+        </w:tabs>
+        <w:ind w:left="5040" w:hanging="360"/>
+      </w:pPr>
+      <w:rPr>
+        <w:rFonts w:ascii="Wingdings" w:hAnsi="Wingdings" w:hint="default"/>
+        <w:sz w:val="20"/>
+      </w:rPr>
+    </w:lvl>
+    <w:lvl w:ilvl="7" w:tentative="1">
+      <w:start w:val="1"/>
+      <w:numFmt w:val="bullet"/>
+      <w:lvlText w:val=""/>
+      <w:lvlJc w:val="left"/>
+      <w:pPr>
+        <w:tabs>
+          <w:tab w:val="num" w:pos="5760"/>
+        </w:tabs>
+        <w:ind w:left="5760" w:hanging="360"/>
+      </w:pPr>
+      <w:rPr>
+        <w:rFonts w:ascii="Wingdings" w:hAnsi="Wingdings" w:hint="default"/>
+        <w:sz w:val="20"/>
+      </w:rPr>
+    </w:lvl>
+    <w:lvl w:ilvl="8" w:tentative="1">
+      <w:start w:val="1"/>
+      <w:numFmt w:val="bullet"/>
+      <w:lvlText w:val=""/>
+      <w:lvlJc w:val="left"/>
+      <w:pPr>
+        <w:tabs>
+          <w:tab w:val="num" w:pos="6480"/>
+        </w:tabs>
+        <w:ind w:left="6480" w:hanging="360"/>
+      </w:pPr>
+      <w:rPr>
+        <w:rFonts w:ascii="Wingdings" w:hAnsi="Wingdings" w:hint="default"/>
+        <w:sz w:val="20"/>
+      </w:rPr>
+    </w:lvl>
+  </w:abstractNum>
+  <w:abstractNum w:abstractNumId="17" w15:restartNumberingAfterBreak="0">
+    <w:nsid w:val="769762BF"/>
+    <w:multiLevelType w:val="multilevel"/>
+    <w:tmpl w:val="01EABEF8"/>
+    <w:lvl w:ilvl="0">
+      <w:start w:val="1"/>
+      <w:numFmt w:val="bullet"/>
+      <w:lvlText w:val=""/>
+      <w:lvlJc w:val="left"/>
+      <w:pPr>
+        <w:tabs>
+          <w:tab w:val="num" w:pos="720"/>
+        </w:tabs>
+        <w:ind w:left="720" w:hanging="360"/>
+      </w:pPr>
+      <w:rPr>
+        <w:rFonts w:ascii="Symbol" w:hAnsi="Symbol" w:hint="default"/>
+        <w:sz w:val="20"/>
+      </w:rPr>
+    </w:lvl>
+    <w:lvl w:ilvl="1" w:tentative="1">
+      <w:start w:val="1"/>
+      <w:numFmt w:val="bullet"/>
+      <w:lvlText w:val="o"/>
+      <w:lvlJc w:val="left"/>
+      <w:pPr>
+        <w:tabs>
+          <w:tab w:val="num" w:pos="1440"/>
+        </w:tabs>
+        <w:ind w:left="1440" w:hanging="360"/>
+      </w:pPr>
+      <w:rPr>
+        <w:rFonts w:ascii="Courier New" w:hAnsi="Courier New" w:hint="default"/>
+        <w:sz w:val="20"/>
+      </w:rPr>
+    </w:lvl>
+    <w:lvl w:ilvl="2" w:tentative="1">
+      <w:start w:val="1"/>
+      <w:numFmt w:val="bullet"/>
+      <w:lvlText w:val=""/>
+      <w:lvlJc w:val="left"/>
+      <w:pPr>
+        <w:tabs>
+          <w:tab w:val="num" w:pos="2160"/>
+        </w:tabs>
+        <w:ind w:left="2160" w:hanging="360"/>
+      </w:pPr>
+      <w:rPr>
+        <w:rFonts w:ascii="Wingdings" w:hAnsi="Wingdings" w:hint="default"/>
+        <w:sz w:val="20"/>
+      </w:rPr>
+    </w:lvl>
+    <w:lvl w:ilvl="3" w:tentative="1">
+      <w:start w:val="1"/>
+      <w:numFmt w:val="bullet"/>
+      <w:lvlText w:val=""/>
+      <w:lvlJc w:val="left"/>
+      <w:pPr>
+        <w:tabs>
+          <w:tab w:val="num" w:pos="2880"/>
+        </w:tabs>
+        <w:ind w:left="2880" w:hanging="360"/>
+      </w:pPr>
+      <w:rPr>
+        <w:rFonts w:ascii="Wingdings" w:hAnsi="Wingdings" w:hint="default"/>
+        <w:sz w:val="20"/>
+      </w:rPr>
+    </w:lvl>
+    <w:lvl w:ilvl="4" w:tentative="1">
+      <w:start w:val="1"/>
+      <w:numFmt w:val="bullet"/>
+      <w:lvlText w:val=""/>
+      <w:lvlJc w:val="left"/>
+      <w:pPr>
+        <w:tabs>
+          <w:tab w:val="num" w:pos="3600"/>
+        </w:tabs>
+        <w:ind w:left="3600" w:hanging="360"/>
+      </w:pPr>
+      <w:rPr>
+        <w:rFonts w:ascii="Wingdings" w:hAnsi="Wingdings" w:hint="default"/>
+        <w:sz w:val="20"/>
+      </w:rPr>
+    </w:lvl>
+    <w:lvl w:ilvl="5" w:tentative="1">
+      <w:start w:val="1"/>
+      <w:numFmt w:val="bullet"/>
+      <w:lvlText w:val=""/>
+      <w:lvlJc w:val="left"/>
+      <w:pPr>
+        <w:tabs>
+          <w:tab w:val="num" w:pos="4320"/>
+        </w:tabs>
+        <w:ind w:left="4320" w:hanging="360"/>
+      </w:pPr>
+      <w:rPr>
+        <w:rFonts w:ascii="Wingdings" w:hAnsi="Wingdings" w:hint="default"/>
+        <w:sz w:val="20"/>
+      </w:rPr>
+    </w:lvl>
+    <w:lvl w:ilvl="6" w:tentative="1">
+      <w:start w:val="1"/>
+      <w:numFmt w:val="bullet"/>
+      <w:lvlText w:val=""/>
+      <w:lvlJc w:val="left"/>
+      <w:pPr>
+        <w:tabs>
+          <w:tab w:val="num" w:pos="5040"/>
+        </w:tabs>
+        <w:ind w:left="5040" w:hanging="360"/>
+      </w:pPr>
+      <w:rPr>
+        <w:rFonts w:ascii="Wingdings" w:hAnsi="Wingdings" w:hint="default"/>
+        <w:sz w:val="20"/>
+      </w:rPr>
+    </w:lvl>
+    <w:lvl w:ilvl="7" w:tentative="1">
+      <w:start w:val="1"/>
+      <w:numFmt w:val="bullet"/>
+      <w:lvlText w:val=""/>
+      <w:lvlJc w:val="left"/>
+      <w:pPr>
+        <w:tabs>
+          <w:tab w:val="num" w:pos="5760"/>
+        </w:tabs>
+        <w:ind w:left="5760" w:hanging="360"/>
+      </w:pPr>
+      <w:rPr>
+        <w:rFonts w:ascii="Wingdings" w:hAnsi="Wingdings" w:hint="default"/>
+        <w:sz w:val="20"/>
+      </w:rPr>
+    </w:lvl>
+    <w:lvl w:ilvl="8" w:tentative="1">
+      <w:start w:val="1"/>
+      <w:numFmt w:val="bullet"/>
+      <w:lvlText w:val=""/>
+      <w:lvlJc w:val="left"/>
+      <w:pPr>
+        <w:tabs>
+          <w:tab w:val="num" w:pos="6480"/>
+        </w:tabs>
+        <w:ind w:left="6480" w:hanging="360"/>
+      </w:pPr>
+      <w:rPr>
+        <w:rFonts w:ascii="Wingdings" w:hAnsi="Wingdings" w:hint="default"/>
+        <w:sz w:val="20"/>
+      </w:rPr>
+    </w:lvl>
+  </w:abstractNum>
+  <w:abstractNum w:abstractNumId="18" w15:restartNumberingAfterBreak="0">
     <w:nsid w:val="79EA67FB"/>
     <w:multiLevelType w:val="multilevel"/>
     <w:tmpl w:val="933CF81E"/>
@@ -1718,7 +4658,7 @@
       </w:rPr>
     </w:lvl>
   </w:abstractNum>
-  <w:abstractNum w:abstractNumId="12" w15:restartNumberingAfterBreak="0">
+  <w:abstractNum w:abstractNumId="19" w15:restartNumberingAfterBreak="0">
     <w:nsid w:val="7B327218"/>
     <w:multiLevelType w:val="multilevel"/>
     <w:tmpl w:val="86C0DBC4"/>
@@ -1867,7 +4807,7 @@
       </w:rPr>
     </w:lvl>
   </w:abstractNum>
-  <w:abstractNum w:abstractNumId="13" w15:restartNumberingAfterBreak="0">
+  <w:abstractNum w:abstractNumId="20" w15:restartNumberingAfterBreak="0">
     <w:nsid w:val="7CD309CA"/>
     <w:multiLevelType w:val="hybridMultilevel"/>
     <w:tmpl w:val="7EE80AC0"/>
@@ -1981,46 +4921,67 @@
     </w:lvl>
   </w:abstractNum>
   <w:num w:numId="1" w16cid:durableId="1160924178">
-    <w:abstractNumId w:val="9"/>
+    <w:abstractNumId w:val="14"/>
   </w:num>
   <w:num w:numId="2" w16cid:durableId="1923416265">
+    <w:abstractNumId w:val="11"/>
+  </w:num>
+  <w:num w:numId="3" w16cid:durableId="829710997">
+    <w:abstractNumId w:val="2"/>
+  </w:num>
+  <w:num w:numId="4" w16cid:durableId="2013606748">
+    <w:abstractNumId w:val="20"/>
+  </w:num>
+  <w:num w:numId="5" w16cid:durableId="791050320">
+    <w:abstractNumId w:val="4"/>
+  </w:num>
+  <w:num w:numId="6" w16cid:durableId="432550260">
+    <w:abstractNumId w:val="18"/>
+  </w:num>
+  <w:num w:numId="7" w16cid:durableId="1031808643">
     <w:abstractNumId w:val="7"/>
   </w:num>
-  <w:num w:numId="3" w16cid:durableId="829710997">
-    <w:abstractNumId w:val="1"/>
-  </w:num>
-  <w:num w:numId="4" w16cid:durableId="2013606748">
-    <w:abstractNumId w:val="13"/>
-  </w:num>
-  <w:num w:numId="5" w16cid:durableId="791050320">
-    <w:abstractNumId w:val="2"/>
-  </w:num>
-  <w:num w:numId="6" w16cid:durableId="432550260">
-    <w:abstractNumId w:val="11"/>
-  </w:num>
-  <w:num w:numId="7" w16cid:durableId="1031808643">
-    <w:abstractNumId w:val="4"/>
-  </w:num>
   <w:num w:numId="8" w16cid:durableId="1980183140">
-    <w:abstractNumId w:val="10"/>
+    <w:abstractNumId w:val="15"/>
   </w:num>
   <w:num w:numId="9" w16cid:durableId="1020814633">
-    <w:abstractNumId w:val="12"/>
+    <w:abstractNumId w:val="19"/>
   </w:num>
   <w:num w:numId="10" w16cid:durableId="839736409">
     <w:abstractNumId w:val="0"/>
   </w:num>
   <w:num w:numId="11" w16cid:durableId="188178400">
+    <w:abstractNumId w:val="13"/>
+  </w:num>
+  <w:num w:numId="12" w16cid:durableId="428964393">
+    <w:abstractNumId w:val="10"/>
+  </w:num>
+  <w:num w:numId="13" w16cid:durableId="751699360">
+    <w:abstractNumId w:val="5"/>
+  </w:num>
+  <w:num w:numId="14" w16cid:durableId="2144619963">
     <w:abstractNumId w:val="8"/>
   </w:num>
-  <w:num w:numId="12" w16cid:durableId="428964393">
+  <w:num w:numId="15" w16cid:durableId="1218709784">
+    <w:abstractNumId w:val="12"/>
+  </w:num>
+  <w:num w:numId="16" w16cid:durableId="1898008448">
+    <w:abstractNumId w:val="3"/>
+  </w:num>
+  <w:num w:numId="17" w16cid:durableId="857740962">
+    <w:abstractNumId w:val="9"/>
+  </w:num>
+  <w:num w:numId="18" w16cid:durableId="878398963">
     <w:abstractNumId w:val="6"/>
   </w:num>
-  <w:num w:numId="13" w16cid:durableId="751699360">
-    <w:abstractNumId w:val="3"/>
+  <w:num w:numId="19" w16cid:durableId="574366298">
+    <w:abstractNumId w:val="16"/>
   </w:num>
-  <w:num w:numId="14" w16cid:durableId="2144619963">
-    <w:abstractNumId w:val="5"/>
+  <w:num w:numId="20" w16cid:durableId="1536769921">
+    <w:abstractNumId w:val="1"/>
+  </w:num>
+  <w:num w:numId="21" w16cid:durableId="648705983">
+    <w:abstractNumId w:val="17"/>
   </w:num>
 </w:numbering>
 </file>
@@ -2425,6 +5386,10 @@
   <w:style w:type="paragraph" w:default="1" w:styleId="Normal">
     <w:name w:val="Normal"/>
     <w:qFormat/>
+    <w:rsid w:val="005C0081"/>
+    <w:rPr>
+      <w:sz w:val="36"/>
+    </w:rPr>
   </w:style>
   <w:style w:type="paragraph" w:styleId="Ttulo1">
     <w:name w:val="heading 1"/>

</xml_diff>